<commit_message>
estilos generales a seccion |hoja de estilos letters| - check pendiente
</commit_message>
<xml_diff>
--- a/bitacora/Formato de Cambios_15_09.docx
+++ b/bitacora/Formato de Cambios_15_09.docx
@@ -141,1296 +141,1350 @@
     <w:p>
       <w:r>
         <w:pict w14:anchorId="79A7BCDF">
+          <v:rect id="_x0000_i1025" style="width:0;height:1.5pt" o:hralign="center" o:hrstd="t" o:hr="t" fillcolor="#a0a0a0" stroked="f"/>
+        </w:pict>
+      </w:r>
+    </w:p>
+    <w:p>
+      <w:pPr>
+        <w:pStyle w:val="Ttulo3"/>
+      </w:pPr>
+      <w:r>
+        <w:t>CHG-001: Pregunta sobre dependencia económica y parentesco</w:t>
+      </w:r>
+    </w:p>
+    <w:p>
+      <w:pPr>
+        <w:numPr>
+          <w:ilvl w:val="0"/>
+          <w:numId w:val="5"/>
+        </w:numPr>
+        <w:spacing w:before="100" w:beforeAutospacing="1" w:after="100" w:afterAutospacing="1" w:line="240" w:lineRule="auto"/>
+      </w:pPr>
+      <w:r>
+        <w:rPr>
+          <w:rStyle w:val="Textoennegrita"/>
+        </w:rPr>
+        <w:t>Fecha del cambio:</w:t>
+      </w:r>
+      <w:r>
+        <w:t xml:space="preserve"> 16/septiembre/2024</w:t>
+      </w:r>
+    </w:p>
+    <w:p>
+      <w:pPr>
+        <w:numPr>
+          <w:ilvl w:val="0"/>
+          <w:numId w:val="5"/>
+        </w:numPr>
+        <w:spacing w:before="100" w:beforeAutospacing="1" w:after="100" w:afterAutospacing="1" w:line="240" w:lineRule="auto"/>
+      </w:pPr>
+      <w:r>
+        <w:rPr>
+          <w:rStyle w:val="Textoennegrita"/>
+        </w:rPr>
+        <w:t>Descripción:</w:t>
+      </w:r>
+    </w:p>
+    <w:p>
+      <w:pPr>
+        <w:numPr>
+          <w:ilvl w:val="1"/>
+          <w:numId w:val="5"/>
+        </w:numPr>
+        <w:spacing w:before="100" w:beforeAutospacing="1" w:after="100" w:afterAutospacing="1" w:line="240" w:lineRule="auto"/>
+      </w:pPr>
+      <w:r>
+        <w:t>Pregunta: "¿Económicamente, alguien depende de ti?" añadida.</w:t>
+      </w:r>
+    </w:p>
+    <w:p>
+      <w:pPr>
+        <w:numPr>
+          <w:ilvl w:val="1"/>
+          <w:numId w:val="5"/>
+        </w:numPr>
+        <w:spacing w:before="100" w:beforeAutospacing="1" w:after="100" w:afterAutospacing="1" w:line="240" w:lineRule="auto"/>
+      </w:pPr>
+      <w:r>
+        <w:t xml:space="preserve">Se agregó la opción de </w:t>
+      </w:r>
+      <w:proofErr w:type="gramStart"/>
+      <w:r>
+        <w:t>parentesco</w:t>
+      </w:r>
+      <w:r>
+        <w:t>(</w:t>
+      </w:r>
+      <w:proofErr w:type="gramEnd"/>
+      <w:r>
+        <w:t xml:space="preserve">se abre </w:t>
+      </w:r>
+      <w:proofErr w:type="spellStart"/>
+      <w:r>
+        <w:t>desplega</w:t>
+      </w:r>
+      <w:proofErr w:type="spellEnd"/>
+      <w:r>
+        <w:t xml:space="preserve"> campo </w:t>
+      </w:r>
+      <w:proofErr w:type="spellStart"/>
+      <w:r>
+        <w:t>dinamico</w:t>
+      </w:r>
+      <w:proofErr w:type="spellEnd"/>
+      <w:r>
+        <w:t xml:space="preserve"> para definir el parentesco)</w:t>
+      </w:r>
+      <w:r>
+        <w:t xml:space="preserve"> para las preguntas relacionadas con la dependencia económica (</w:t>
+      </w:r>
+      <w:proofErr w:type="spellStart"/>
+      <w:r>
+        <w:t>IDs</w:t>
+      </w:r>
+      <w:proofErr w:type="spellEnd"/>
+      <w:r>
+        <w:t xml:space="preserve"> 11, 34, 43).</w:t>
+      </w:r>
+    </w:p>
+    <w:p>
+      <w:pPr>
+        <w:numPr>
+          <w:ilvl w:val="0"/>
+          <w:numId w:val="5"/>
+        </w:numPr>
+        <w:spacing w:before="100" w:beforeAutospacing="1" w:after="100" w:afterAutospacing="1" w:line="240" w:lineRule="auto"/>
+      </w:pPr>
+      <w:r>
+        <w:rPr>
+          <w:rStyle w:val="Textoennegrita"/>
+        </w:rPr>
+        <w:t>Razón del cambio:</w:t>
+      </w:r>
+      <w:r>
+        <w:t xml:space="preserve"> Clarificar las relaciones económicas de los encuestados.</w:t>
+      </w:r>
+    </w:p>
+    <w:p>
+      <w:pPr>
+        <w:numPr>
+          <w:ilvl w:val="0"/>
+          <w:numId w:val="5"/>
+        </w:numPr>
+        <w:spacing w:before="100" w:beforeAutospacing="1" w:after="100" w:afterAutospacing="1" w:line="240" w:lineRule="auto"/>
+      </w:pPr>
+      <w:r>
+        <w:rPr>
+          <w:rStyle w:val="Textoennegrita"/>
+        </w:rPr>
+        <w:t>Impacto del cambio:</w:t>
+      </w:r>
+      <w:r>
+        <w:t xml:space="preserve"> Nuevas preguntas en el cuestionario.</w:t>
+      </w:r>
+    </w:p>
+    <w:p>
+      <w:pPr>
+        <w:numPr>
+          <w:ilvl w:val="0"/>
+          <w:numId w:val="5"/>
+        </w:numPr>
+        <w:spacing w:before="100" w:beforeAutospacing="1" w:after="100" w:afterAutospacing="1" w:line="240" w:lineRule="auto"/>
+      </w:pPr>
+      <w:r>
+        <w:rPr>
+          <w:rStyle w:val="Textoennegrita"/>
+        </w:rPr>
+        <w:t>Estado:</w:t>
+      </w:r>
+      <w:r>
+        <w:t xml:space="preserve"> Completado.</w:t>
+      </w:r>
+    </w:p>
+    <w:p>
+      <w:pPr>
+        <w:numPr>
+          <w:ilvl w:val="0"/>
+          <w:numId w:val="5"/>
+        </w:numPr>
+        <w:spacing w:before="100" w:beforeAutospacing="1" w:after="100" w:afterAutospacing="1" w:line="240" w:lineRule="auto"/>
+      </w:pPr>
+      <w:r>
+        <w:rPr>
+          <w:rStyle w:val="Textoennegrita"/>
+        </w:rPr>
+        <w:t>Notas adicionales:</w:t>
+      </w:r>
+      <w:r>
+        <w:t xml:space="preserve"> Implementación validada y revisada.</w:t>
+      </w:r>
+    </w:p>
+    <w:p>
+      <w:pPr>
+        <w:spacing w:after="0"/>
+      </w:pPr>
+      <w:r>
+        <w:pict w14:anchorId="3305BA70">
+          <v:rect id="_x0000_i1026" style="width:0;height:1.5pt" o:hralign="center" o:hrstd="t" o:hr="t" fillcolor="#a0a0a0" stroked="f"/>
+        </w:pict>
+      </w:r>
+    </w:p>
+    <w:p>
+      <w:pPr>
+        <w:pStyle w:val="Ttulo3"/>
+      </w:pPr>
+      <w:r>
+        <w:t>CHG-002: Validación y despliegue de grupo sanguíneo</w:t>
+      </w:r>
+    </w:p>
+    <w:p>
+      <w:pPr>
+        <w:numPr>
+          <w:ilvl w:val="0"/>
+          <w:numId w:val="6"/>
+        </w:numPr>
+        <w:spacing w:before="100" w:beforeAutospacing="1" w:after="100" w:afterAutospacing="1" w:line="240" w:lineRule="auto"/>
+      </w:pPr>
+      <w:r>
+        <w:rPr>
+          <w:rStyle w:val="Textoennegrita"/>
+        </w:rPr>
+        <w:t>Fecha del cambio:</w:t>
+      </w:r>
+      <w:r>
+        <w:t xml:space="preserve"> 16/septiembre/2024</w:t>
+      </w:r>
+    </w:p>
+    <w:p>
+      <w:pPr>
+        <w:numPr>
+          <w:ilvl w:val="0"/>
+          <w:numId w:val="6"/>
+        </w:numPr>
+        <w:spacing w:before="100" w:beforeAutospacing="1" w:after="100" w:afterAutospacing="1" w:line="240" w:lineRule="auto"/>
+      </w:pPr>
+      <w:r>
+        <w:rPr>
+          <w:rStyle w:val="Textoennegrita"/>
+        </w:rPr>
+        <w:t>Descripción:</w:t>
+      </w:r>
+    </w:p>
+    <w:p>
+      <w:pPr>
+        <w:numPr>
+          <w:ilvl w:val="1"/>
+          <w:numId w:val="6"/>
+        </w:numPr>
+        <w:spacing w:before="100" w:beforeAutospacing="1" w:after="100" w:afterAutospacing="1" w:line="240" w:lineRule="auto"/>
+      </w:pPr>
+      <w:r>
+        <w:t>Pregunta sobre grupo sanguíneo agregada.</w:t>
+      </w:r>
+    </w:p>
+    <w:p>
+      <w:pPr>
+        <w:numPr>
+          <w:ilvl w:val="1"/>
+          <w:numId w:val="6"/>
+        </w:numPr>
+        <w:spacing w:before="100" w:beforeAutospacing="1" w:after="100" w:afterAutospacing="1" w:line="240" w:lineRule="auto"/>
+      </w:pPr>
+      <w:proofErr w:type="spellStart"/>
+      <w:r>
+        <w:t>Oopciones</w:t>
+      </w:r>
+      <w:proofErr w:type="spellEnd"/>
+      <w:r>
+        <w:t xml:space="preserve"> </w:t>
+      </w:r>
+      <w:r>
+        <w:t>desplegables</w:t>
+      </w:r>
+      <w:r>
+        <w:t xml:space="preserve"> (grupos sanguíneos desde </w:t>
+      </w:r>
+      <w:proofErr w:type="spellStart"/>
+      <w:proofErr w:type="gramStart"/>
+      <w:r>
+        <w:t>db</w:t>
+      </w:r>
+      <w:proofErr w:type="spellEnd"/>
+      <w:r>
+        <w:t>)  por</w:t>
+      </w:r>
+      <w:proofErr w:type="gramEnd"/>
+      <w:r>
+        <w:t xml:space="preserve"> </w:t>
+      </w:r>
+      <w:proofErr w:type="spellStart"/>
+      <w:r>
+        <w:t>select</w:t>
+      </w:r>
+      <w:proofErr w:type="spellEnd"/>
+      <w:r>
+        <w:t xml:space="preserve"> del grupo sanguíneo.</w:t>
+      </w:r>
+    </w:p>
+    <w:p>
+      <w:pPr>
+        <w:numPr>
+          <w:ilvl w:val="0"/>
+          <w:numId w:val="6"/>
+        </w:numPr>
+        <w:spacing w:before="100" w:beforeAutospacing="1" w:after="100" w:afterAutospacing="1" w:line="240" w:lineRule="auto"/>
+      </w:pPr>
+      <w:r>
+        <w:rPr>
+          <w:rStyle w:val="Textoennegrita"/>
+        </w:rPr>
+        <w:t>Razón del cambio:</w:t>
+      </w:r>
+      <w:r>
+        <w:t xml:space="preserve"> Facilitar la recolección de información médica relevante.</w:t>
+      </w:r>
+    </w:p>
+    <w:p>
+      <w:pPr>
+        <w:numPr>
+          <w:ilvl w:val="0"/>
+          <w:numId w:val="6"/>
+        </w:numPr>
+        <w:spacing w:before="100" w:beforeAutospacing="1" w:after="100" w:afterAutospacing="1" w:line="240" w:lineRule="auto"/>
+      </w:pPr>
+      <w:r>
+        <w:rPr>
+          <w:rStyle w:val="Textoennegrita"/>
+        </w:rPr>
+        <w:t>Impacto del cambio:</w:t>
+      </w:r>
+      <w:r>
+        <w:t xml:space="preserve"> Back-</w:t>
+      </w:r>
+      <w:proofErr w:type="spellStart"/>
+      <w:r>
+        <w:t>end</w:t>
+      </w:r>
+      <w:proofErr w:type="spellEnd"/>
+      <w:r>
+        <w:t xml:space="preserve"> (validación) y </w:t>
+      </w:r>
+      <w:proofErr w:type="spellStart"/>
+      <w:r>
+        <w:t>front-end</w:t>
+      </w:r>
+      <w:proofErr w:type="spellEnd"/>
+      <w:r>
+        <w:t xml:space="preserve"> (opciones desplegables).</w:t>
+      </w:r>
+    </w:p>
+    <w:p>
+      <w:pPr>
+        <w:numPr>
+          <w:ilvl w:val="0"/>
+          <w:numId w:val="6"/>
+        </w:numPr>
+        <w:spacing w:before="100" w:beforeAutospacing="1" w:after="100" w:afterAutospacing="1" w:line="240" w:lineRule="auto"/>
+      </w:pPr>
+      <w:r>
+        <w:rPr>
+          <w:rStyle w:val="Textoennegrita"/>
+        </w:rPr>
+        <w:t>Estado:</w:t>
+      </w:r>
+      <w:r>
+        <w:t xml:space="preserve"> Completado.</w:t>
+      </w:r>
+    </w:p>
+    <w:p>
+      <w:pPr>
+        <w:spacing w:after="0"/>
+      </w:pPr>
+      <w:r>
+        <w:pict w14:anchorId="7DCE253D">
+          <v:rect id="_x0000_i1027" style="width:0;height:1.5pt" o:hralign="center" o:hrstd="t" o:hr="t" fillcolor="#a0a0a0" stroked="f"/>
+        </w:pict>
+      </w:r>
+    </w:p>
+    <w:p>
+      <w:pPr>
+        <w:pStyle w:val="Ttulo3"/>
+      </w:pPr>
+      <w:r>
+        <w:t>CHG-003: Modificación del campo de referencias y domicilio</w:t>
+      </w:r>
+    </w:p>
+    <w:p>
+      <w:pPr>
+        <w:numPr>
+          <w:ilvl w:val="0"/>
+          <w:numId w:val="7"/>
+        </w:numPr>
+        <w:spacing w:before="100" w:beforeAutospacing="1" w:after="100" w:afterAutospacing="1" w:line="240" w:lineRule="auto"/>
+      </w:pPr>
+      <w:r>
+        <w:rPr>
+          <w:rStyle w:val="Textoennegrita"/>
+        </w:rPr>
+        <w:t>Fecha del cambio:</w:t>
+      </w:r>
+      <w:r>
+        <w:t xml:space="preserve"> 16/septiembre/2024</w:t>
+      </w:r>
+    </w:p>
+    <w:p>
+      <w:pPr>
+        <w:numPr>
+          <w:ilvl w:val="0"/>
+          <w:numId w:val="7"/>
+        </w:numPr>
+        <w:spacing w:before="100" w:beforeAutospacing="1" w:after="100" w:afterAutospacing="1" w:line="240" w:lineRule="auto"/>
+      </w:pPr>
+      <w:r>
+        <w:rPr>
+          <w:rStyle w:val="Textoennegrita"/>
+        </w:rPr>
+        <w:lastRenderedPageBreak/>
+        <w:t>Descripción:</w:t>
+      </w:r>
+    </w:p>
+    <w:p>
+      <w:pPr>
+        <w:numPr>
+          <w:ilvl w:val="1"/>
+          <w:numId w:val="7"/>
+        </w:numPr>
+        <w:spacing w:before="100" w:beforeAutospacing="1" w:after="100" w:afterAutospacing="1" w:line="240" w:lineRule="auto"/>
+      </w:pPr>
+      <w:r>
+        <w:t>Cambios en los campos de texto para las referencias cerca del domicilio (</w:t>
+      </w:r>
+      <w:proofErr w:type="spellStart"/>
+      <w:r>
+        <w:t>IDs</w:t>
+      </w:r>
+      <w:proofErr w:type="spellEnd"/>
+      <w:r>
+        <w:t xml:space="preserve"> 30, 38, 39, 47, 48).</w:t>
+      </w:r>
+    </w:p>
+    <w:p>
+      <w:pPr>
+        <w:numPr>
+          <w:ilvl w:val="1"/>
+          <w:numId w:val="7"/>
+        </w:numPr>
+        <w:spacing w:before="100" w:beforeAutospacing="1" w:after="100" w:afterAutospacing="1" w:line="240" w:lineRule="auto"/>
+      </w:pPr>
+      <w:r>
+        <w:t xml:space="preserve">Se incrementó el tamaño del input a un </w:t>
+      </w:r>
+      <w:proofErr w:type="spellStart"/>
+      <w:r>
+        <w:rPr>
+          <w:rStyle w:val="Textoennegrita"/>
+        </w:rPr>
+        <w:t>textarea</w:t>
+      </w:r>
+      <w:proofErr w:type="spellEnd"/>
+      <w:r>
+        <w:t xml:space="preserve"> para mejorar la legibilidad.</w:t>
+      </w:r>
+    </w:p>
+    <w:p>
+      <w:pPr>
+        <w:numPr>
+          <w:ilvl w:val="0"/>
+          <w:numId w:val="7"/>
+        </w:numPr>
+        <w:spacing w:before="100" w:beforeAutospacing="1" w:after="100" w:afterAutospacing="1" w:line="240" w:lineRule="auto"/>
+      </w:pPr>
+      <w:r>
+        <w:rPr>
+          <w:rStyle w:val="Textoennegrita"/>
+        </w:rPr>
+        <w:t>Razón del cambio:</w:t>
+      </w:r>
+      <w:r>
+        <w:t xml:space="preserve"> Mejorar la experiencia del usuario.</w:t>
+      </w:r>
+    </w:p>
+    <w:p>
+      <w:pPr>
+        <w:numPr>
+          <w:ilvl w:val="0"/>
+          <w:numId w:val="7"/>
+        </w:numPr>
+        <w:spacing w:before="100" w:beforeAutospacing="1" w:after="100" w:afterAutospacing="1" w:line="240" w:lineRule="auto"/>
+      </w:pPr>
+      <w:r>
+        <w:rPr>
+          <w:rStyle w:val="Textoennegrita"/>
+        </w:rPr>
+        <w:t>Impacto del cambio:</w:t>
+      </w:r>
+      <w:r>
+        <w:t xml:space="preserve"> Front-</w:t>
+      </w:r>
+      <w:proofErr w:type="spellStart"/>
+      <w:r>
+        <w:t>end</w:t>
+      </w:r>
+      <w:proofErr w:type="spellEnd"/>
+      <w:r>
+        <w:t xml:space="preserve"> (HTML y CSS).</w:t>
+      </w:r>
+    </w:p>
+    <w:p>
+      <w:pPr>
+        <w:numPr>
+          <w:ilvl w:val="0"/>
+          <w:numId w:val="7"/>
+        </w:numPr>
+        <w:spacing w:before="100" w:beforeAutospacing="1" w:after="100" w:afterAutospacing="1" w:line="240" w:lineRule="auto"/>
+      </w:pPr>
+      <w:r>
+        <w:rPr>
+          <w:rStyle w:val="Textoennegrita"/>
+        </w:rPr>
+        <w:t>Estado:</w:t>
+      </w:r>
+      <w:r>
+        <w:t xml:space="preserve"> Completado.</w:t>
+      </w:r>
+    </w:p>
+    <w:p>
+      <w:pPr>
+        <w:spacing w:after="0"/>
+      </w:pPr>
+      <w:r>
+        <w:pict w14:anchorId="68778B18">
+          <v:rect id="_x0000_i1028" style="width:0;height:1.5pt" o:hralign="center" o:hrstd="t" o:hr="t" fillcolor="#a0a0a0" stroked="f"/>
+        </w:pict>
+      </w:r>
+    </w:p>
+    <w:p>
+      <w:pPr>
+        <w:pStyle w:val="Ttulo3"/>
+      </w:pPr>
+      <w:r>
+        <w:t>CHG-004: Botón "Regresar" al menú de secciones</w:t>
+      </w:r>
+    </w:p>
+    <w:p>
+      <w:pPr>
+        <w:numPr>
+          <w:ilvl w:val="0"/>
+          <w:numId w:val="8"/>
+        </w:numPr>
+        <w:spacing w:before="100" w:beforeAutospacing="1" w:after="100" w:afterAutospacing="1" w:line="240" w:lineRule="auto"/>
+      </w:pPr>
+      <w:r>
+        <w:rPr>
+          <w:rStyle w:val="Textoennegrita"/>
+        </w:rPr>
+        <w:t>Fecha del cambio:</w:t>
+      </w:r>
+      <w:r>
+        <w:t xml:space="preserve"> 16/septiembre/2024</w:t>
+      </w:r>
+    </w:p>
+    <w:p>
+      <w:pPr>
+        <w:numPr>
+          <w:ilvl w:val="0"/>
+          <w:numId w:val="8"/>
+        </w:numPr>
+        <w:spacing w:before="100" w:beforeAutospacing="1" w:after="100" w:afterAutospacing="1" w:line="240" w:lineRule="auto"/>
+      </w:pPr>
+      <w:r>
+        <w:rPr>
+          <w:rStyle w:val="Textoennegrita"/>
+        </w:rPr>
+        <w:t>Descripción:</w:t>
+      </w:r>
+    </w:p>
+    <w:p>
+      <w:pPr>
+        <w:numPr>
+          <w:ilvl w:val="1"/>
+          <w:numId w:val="8"/>
+        </w:numPr>
+        <w:spacing w:before="100" w:beforeAutospacing="1" w:after="100" w:afterAutospacing="1" w:line="240" w:lineRule="auto"/>
+      </w:pPr>
+      <w:r>
+        <w:t>Se agregó un botón de "Regresar" para volver al menú de secciones desde cada parte del formulario.</w:t>
+      </w:r>
+    </w:p>
+    <w:p>
+      <w:pPr>
+        <w:numPr>
+          <w:ilvl w:val="0"/>
+          <w:numId w:val="8"/>
+        </w:numPr>
+        <w:spacing w:before="100" w:beforeAutospacing="1" w:after="100" w:afterAutospacing="1" w:line="240" w:lineRule="auto"/>
+      </w:pPr>
+      <w:r>
+        <w:rPr>
+          <w:rStyle w:val="Textoennegrita"/>
+        </w:rPr>
+        <w:t>Razón del cambio:</w:t>
+      </w:r>
+      <w:r>
+        <w:t xml:space="preserve"> Mejorar la navegación del usuario en el formulario.</w:t>
+      </w:r>
+    </w:p>
+    <w:p>
+      <w:pPr>
+        <w:numPr>
+          <w:ilvl w:val="0"/>
+          <w:numId w:val="8"/>
+        </w:numPr>
+        <w:spacing w:before="100" w:beforeAutospacing="1" w:after="100" w:afterAutospacing="1" w:line="240" w:lineRule="auto"/>
+      </w:pPr>
+      <w:r>
+        <w:rPr>
+          <w:rStyle w:val="Textoennegrita"/>
+        </w:rPr>
+        <w:t>Impacto del cambio:</w:t>
+      </w:r>
+      <w:r>
+        <w:t xml:space="preserve"> Front-</w:t>
+      </w:r>
+      <w:proofErr w:type="spellStart"/>
+      <w:r>
+        <w:t>end</w:t>
+      </w:r>
+      <w:proofErr w:type="spellEnd"/>
+      <w:r>
+        <w:t xml:space="preserve"> (JavaScript).</w:t>
+      </w:r>
+    </w:p>
+    <w:p>
+      <w:pPr>
+        <w:numPr>
+          <w:ilvl w:val="0"/>
+          <w:numId w:val="8"/>
+        </w:numPr>
+        <w:spacing w:before="100" w:beforeAutospacing="1" w:after="100" w:afterAutospacing="1" w:line="240" w:lineRule="auto"/>
+      </w:pPr>
+      <w:r>
+        <w:rPr>
+          <w:rStyle w:val="Textoennegrita"/>
+        </w:rPr>
+        <w:t>Estado:</w:t>
+      </w:r>
+      <w:r>
+        <w:t xml:space="preserve"> Completado.</w:t>
+      </w:r>
+    </w:p>
+    <w:p>
+      <w:pPr>
+        <w:spacing w:after="0"/>
+      </w:pPr>
+      <w:r>
+        <w:pict w14:anchorId="4D201453">
+          <v:rect id="_x0000_i1029" style="width:0;height:1.5pt" o:hralign="center" o:hrstd="t" o:hr="t" fillcolor="#a0a0a0" stroked="f"/>
+        </w:pict>
+      </w:r>
+    </w:p>
+    <w:p>
+      <w:pPr>
+        <w:pStyle w:val="Ttulo3"/>
+      </w:pPr>
+      <w:r>
+        <w:t>CHG-005: Dinámico para desplegar campo en opción "Otro"</w:t>
+      </w:r>
+    </w:p>
+    <w:p>
+      <w:pPr>
+        <w:numPr>
+          <w:ilvl w:val="0"/>
+          <w:numId w:val="9"/>
+        </w:numPr>
+        <w:spacing w:before="100" w:beforeAutospacing="1" w:after="100" w:afterAutospacing="1" w:line="240" w:lineRule="auto"/>
+      </w:pPr>
+      <w:r>
+        <w:rPr>
+          <w:rStyle w:val="Textoennegrita"/>
+        </w:rPr>
+        <w:t>Fecha del cambio:</w:t>
+      </w:r>
+      <w:r>
+        <w:t xml:space="preserve"> 16/septiembre/2024</w:t>
+      </w:r>
+    </w:p>
+    <w:p>
+      <w:pPr>
+        <w:numPr>
+          <w:ilvl w:val="0"/>
+          <w:numId w:val="9"/>
+        </w:numPr>
+        <w:spacing w:before="100" w:beforeAutospacing="1" w:after="100" w:afterAutospacing="1" w:line="240" w:lineRule="auto"/>
+      </w:pPr>
+      <w:r>
+        <w:rPr>
+          <w:rStyle w:val="Textoennegrita"/>
+        </w:rPr>
+        <w:t>Descripción:</w:t>
+      </w:r>
+    </w:p>
+    <w:p>
+      <w:pPr>
+        <w:numPr>
+          <w:ilvl w:val="1"/>
+          <w:numId w:val="9"/>
+        </w:numPr>
+        <w:spacing w:before="100" w:beforeAutospacing="1" w:after="100" w:afterAutospacing="1" w:line="240" w:lineRule="auto"/>
+      </w:pPr>
+      <w:r>
+        <w:t>Cuando se selecciona la opción "Otro" en preguntas específicas, se despliega un campo de texto adicional.</w:t>
+      </w:r>
+    </w:p>
+    <w:p>
+      <w:pPr>
+        <w:numPr>
+          <w:ilvl w:val="0"/>
+          <w:numId w:val="9"/>
+        </w:numPr>
+        <w:spacing w:before="100" w:beforeAutospacing="1" w:after="100" w:afterAutospacing="1" w:line="240" w:lineRule="auto"/>
+      </w:pPr>
+      <w:r>
+        <w:rPr>
+          <w:rStyle w:val="Textoennegrita"/>
+        </w:rPr>
+        <w:t>Razón del cambio:</w:t>
+      </w:r>
+      <w:r>
+        <w:t xml:space="preserve"> Permitir respuestas abiertas y personalizadas.</w:t>
+      </w:r>
+    </w:p>
+    <w:p>
+      <w:pPr>
+        <w:numPr>
+          <w:ilvl w:val="0"/>
+          <w:numId w:val="9"/>
+        </w:numPr>
+        <w:spacing w:before="100" w:beforeAutospacing="1" w:after="100" w:afterAutospacing="1" w:line="240" w:lineRule="auto"/>
+      </w:pPr>
+      <w:r>
+        <w:rPr>
+          <w:rStyle w:val="Textoennegrita"/>
+        </w:rPr>
+        <w:t>Impacto del cambio:</w:t>
+      </w:r>
+      <w:r>
+        <w:t xml:space="preserve"> Front-</w:t>
+      </w:r>
+      <w:proofErr w:type="spellStart"/>
+      <w:r>
+        <w:t>end</w:t>
+      </w:r>
+      <w:proofErr w:type="spellEnd"/>
+      <w:r>
+        <w:t xml:space="preserve"> (JavaScript).</w:t>
+      </w:r>
+    </w:p>
+    <w:p>
+      <w:pPr>
+        <w:numPr>
+          <w:ilvl w:val="0"/>
+          <w:numId w:val="9"/>
+        </w:numPr>
+        <w:spacing w:before="100" w:beforeAutospacing="1" w:after="100" w:afterAutospacing="1" w:line="240" w:lineRule="auto"/>
+      </w:pPr>
+      <w:r>
+        <w:rPr>
+          <w:rStyle w:val="Textoennegrita"/>
+        </w:rPr>
+        <w:t>Estado:</w:t>
+      </w:r>
+      <w:r>
+        <w:t xml:space="preserve"> Completado.</w:t>
+      </w:r>
+    </w:p>
+    <w:p>
+      <w:pPr>
+        <w:spacing w:after="0"/>
+      </w:pPr>
+      <w:r>
+        <w:pict w14:anchorId="62B8909D">
+          <v:rect id="_x0000_i1030" style="width:0;height:1.5pt" o:hralign="center" o:hrstd="t" o:hr="t" fillcolor="#a0a0a0" stroked="f"/>
+        </w:pict>
+      </w:r>
+    </w:p>
+    <w:p>
+      <w:pPr>
+        <w:pStyle w:val="Ttulo3"/>
+      </w:pPr>
+      <w:r>
+        <w:t>CHG-006: Eliminación de opción "No Aplica" en horas de trabajo</w:t>
+      </w:r>
+    </w:p>
+    <w:p>
+      <w:pPr>
+        <w:numPr>
+          <w:ilvl w:val="0"/>
+          <w:numId w:val="10"/>
+        </w:numPr>
+        <w:spacing w:before="100" w:beforeAutospacing="1" w:after="100" w:afterAutospacing="1" w:line="240" w:lineRule="auto"/>
+      </w:pPr>
+      <w:r>
+        <w:rPr>
+          <w:rStyle w:val="Textoennegrita"/>
+        </w:rPr>
+        <w:t>Fecha del cambio:</w:t>
+      </w:r>
+      <w:r>
+        <w:t xml:space="preserve"> 16/septiembre/2024</w:t>
+      </w:r>
+    </w:p>
+    <w:p>
+      <w:pPr>
+        <w:numPr>
+          <w:ilvl w:val="0"/>
+          <w:numId w:val="10"/>
+        </w:numPr>
+        <w:spacing w:before="100" w:beforeAutospacing="1" w:after="100" w:afterAutospacing="1" w:line="240" w:lineRule="auto"/>
+      </w:pPr>
+      <w:r>
+        <w:rPr>
+          <w:rStyle w:val="Textoennegrita"/>
+        </w:rPr>
+        <w:t>Descripción:</w:t>
+      </w:r>
+    </w:p>
+    <w:p>
+      <w:pPr>
+        <w:numPr>
+          <w:ilvl w:val="1"/>
+          <w:numId w:val="10"/>
+        </w:numPr>
+        <w:spacing w:before="100" w:beforeAutospacing="1" w:after="100" w:afterAutospacing="1" w:line="240" w:lineRule="auto"/>
+      </w:pPr>
+      <w:r>
+        <w:t>Se eliminó la opción "No Aplica" de la pregunta sobre horas de trabajo (ID 50).</w:t>
+      </w:r>
+    </w:p>
+    <w:p>
+      <w:pPr>
+        <w:numPr>
+          <w:ilvl w:val="0"/>
+          <w:numId w:val="10"/>
+        </w:numPr>
+        <w:spacing w:before="100" w:beforeAutospacing="1" w:after="100" w:afterAutospacing="1" w:line="240" w:lineRule="auto"/>
+      </w:pPr>
+      <w:r>
+        <w:rPr>
+          <w:rStyle w:val="Textoennegrita"/>
+        </w:rPr>
+        <w:t>Razón del cambio:</w:t>
+      </w:r>
+      <w:r>
+        <w:t xml:space="preserve"> No relevante para los encuestados.</w:t>
+      </w:r>
+    </w:p>
+    <w:p>
+      <w:pPr>
+        <w:numPr>
+          <w:ilvl w:val="0"/>
+          <w:numId w:val="10"/>
+        </w:numPr>
+        <w:spacing w:before="100" w:beforeAutospacing="1" w:after="100" w:afterAutospacing="1" w:line="240" w:lineRule="auto"/>
+      </w:pPr>
+      <w:r>
+        <w:rPr>
+          <w:rStyle w:val="Textoennegrita"/>
+        </w:rPr>
+        <w:t>Impacto del cambio:</w:t>
+      </w:r>
+      <w:r>
+        <w:t xml:space="preserve"> Front-</w:t>
+      </w:r>
+      <w:proofErr w:type="spellStart"/>
+      <w:r>
+        <w:t>end</w:t>
+      </w:r>
+      <w:proofErr w:type="spellEnd"/>
+      <w:r>
+        <w:t xml:space="preserve"> (HTML).</w:t>
+      </w:r>
+    </w:p>
+    <w:p>
+      <w:pPr>
+        <w:numPr>
+          <w:ilvl w:val="0"/>
+          <w:numId w:val="10"/>
+        </w:numPr>
+        <w:spacing w:before="100" w:beforeAutospacing="1" w:after="100" w:afterAutospacing="1" w:line="240" w:lineRule="auto"/>
+      </w:pPr>
+      <w:r>
+        <w:rPr>
+          <w:rStyle w:val="Textoennegrita"/>
+        </w:rPr>
+        <w:t>Estado:</w:t>
+      </w:r>
+      <w:r>
+        <w:t xml:space="preserve"> Completado.</w:t>
+      </w:r>
+    </w:p>
+    <w:p>
+      <w:pPr>
+        <w:spacing w:after="0"/>
+      </w:pPr>
+      <w:r>
+        <w:pict w14:anchorId="5D90B66B">
+          <v:rect id="_x0000_i1031" style="width:0;height:1.5pt" o:hralign="center" o:hrstd="t" o:hr="t" fillcolor="#a0a0a0" stroked="f"/>
+        </w:pict>
+      </w:r>
+    </w:p>
+    <w:p>
+      <w:pPr>
+        <w:pStyle w:val="Ttulo3"/>
+      </w:pPr>
+      <w:r>
+        <w:t>CHG-007: Mejora en la redacción de preguntas</w:t>
+      </w:r>
+    </w:p>
+    <w:p>
+      <w:pPr>
+        <w:numPr>
+          <w:ilvl w:val="0"/>
+          <w:numId w:val="11"/>
+        </w:numPr>
+        <w:spacing w:before="100" w:beforeAutospacing="1" w:after="100" w:afterAutospacing="1" w:line="240" w:lineRule="auto"/>
+      </w:pPr>
+      <w:r>
+        <w:rPr>
+          <w:rStyle w:val="Textoennegrita"/>
+        </w:rPr>
+        <w:lastRenderedPageBreak/>
+        <w:t>Fecha del cambio:</w:t>
+      </w:r>
+      <w:r>
+        <w:t xml:space="preserve"> 16/septiembre/2024</w:t>
+      </w:r>
+    </w:p>
+    <w:p>
+      <w:pPr>
+        <w:numPr>
+          <w:ilvl w:val="0"/>
+          <w:numId w:val="11"/>
+        </w:numPr>
+        <w:spacing w:before="100" w:beforeAutospacing="1" w:after="100" w:afterAutospacing="1" w:line="240" w:lineRule="auto"/>
+      </w:pPr>
+      <w:r>
+        <w:rPr>
+          <w:rStyle w:val="Textoennegrita"/>
+        </w:rPr>
+        <w:t>Descripción:</w:t>
+      </w:r>
+    </w:p>
+    <w:p>
+      <w:pPr>
+        <w:numPr>
+          <w:ilvl w:val="1"/>
+          <w:numId w:val="11"/>
+        </w:numPr>
+        <w:spacing w:before="100" w:beforeAutospacing="1" w:after="100" w:afterAutospacing="1" w:line="240" w:lineRule="auto"/>
+      </w:pPr>
+      <w:r>
+        <w:t>Mejoras en la redacción de las siguientes preguntas:</w:t>
+      </w:r>
+    </w:p>
+    <w:p>
+      <w:pPr>
+        <w:numPr>
+          <w:ilvl w:val="2"/>
+          <w:numId w:val="11"/>
+        </w:numPr>
+        <w:spacing w:before="100" w:beforeAutospacing="1" w:after="100" w:afterAutospacing="1" w:line="240" w:lineRule="auto"/>
+      </w:pPr>
+      <w:r>
+        <w:t>ID 58: "¿Aportas al gasto familiar?".</w:t>
+      </w:r>
+    </w:p>
+    <w:p>
+      <w:pPr>
+        <w:numPr>
+          <w:ilvl w:val="2"/>
+          <w:numId w:val="11"/>
+        </w:numPr>
+        <w:spacing w:before="100" w:beforeAutospacing="1" w:after="100" w:afterAutospacing="1" w:line="240" w:lineRule="auto"/>
+      </w:pPr>
+      <w:r>
+        <w:t>ID 59: Redacción de ingreso mensual total (suma del ingreso familiar).</w:t>
+      </w:r>
+    </w:p>
+    <w:p>
+      <w:pPr>
+        <w:numPr>
+          <w:ilvl w:val="2"/>
+          <w:numId w:val="11"/>
+        </w:numPr>
+        <w:spacing w:before="100" w:beforeAutospacing="1" w:after="100" w:afterAutospacing="1" w:line="240" w:lineRule="auto"/>
+      </w:pPr>
+      <w:r>
+        <w:t>ID 60: Inclusión de más opciones para edad de los hermanos.</w:t>
+      </w:r>
+    </w:p>
+    <w:p>
+      <w:pPr>
+        <w:numPr>
+          <w:ilvl w:val="2"/>
+          <w:numId w:val="11"/>
+        </w:numPr>
+        <w:spacing w:before="100" w:beforeAutospacing="1" w:after="100" w:afterAutospacing="1" w:line="240" w:lineRule="auto"/>
+      </w:pPr>
+      <w:r>
+        <w:t>ID 62: Opciones adicionales para lugar de residencia durante la carrera.</w:t>
+      </w:r>
+    </w:p>
+    <w:p>
+      <w:pPr>
+        <w:numPr>
+          <w:ilvl w:val="2"/>
+          <w:numId w:val="11"/>
+        </w:numPr>
+        <w:spacing w:before="100" w:beforeAutospacing="1" w:after="100" w:afterAutospacing="1" w:line="240" w:lineRule="auto"/>
+      </w:pPr>
+      <w:r>
+        <w:t>ID 64: Reformulación de la pregunta sobre servicios básicos en el hogar.</w:t>
+      </w:r>
+    </w:p>
+    <w:p>
+      <w:pPr>
+        <w:numPr>
+          <w:ilvl w:val="0"/>
+          <w:numId w:val="11"/>
+        </w:numPr>
+        <w:spacing w:before="100" w:beforeAutospacing="1" w:after="100" w:afterAutospacing="1" w:line="240" w:lineRule="auto"/>
+      </w:pPr>
+      <w:r>
+        <w:rPr>
+          <w:rStyle w:val="Textoennegrita"/>
+        </w:rPr>
+        <w:t>Razón del cambio:</w:t>
+      </w:r>
+      <w:r>
+        <w:t xml:space="preserve"> Aclarar la intención de las preguntas y facilitar las respuestas.</w:t>
+      </w:r>
+    </w:p>
+    <w:p>
+      <w:pPr>
+        <w:numPr>
+          <w:ilvl w:val="0"/>
+          <w:numId w:val="11"/>
+        </w:numPr>
+        <w:spacing w:before="100" w:beforeAutospacing="1" w:after="100" w:afterAutospacing="1" w:line="240" w:lineRule="auto"/>
+      </w:pPr>
+      <w:r>
+        <w:rPr>
+          <w:rStyle w:val="Textoennegrita"/>
+        </w:rPr>
+        <w:t>Impacto del cambio:</w:t>
+      </w:r>
+      <w:r>
+        <w:t xml:space="preserve"> Front-</w:t>
+      </w:r>
+      <w:proofErr w:type="spellStart"/>
+      <w:r>
+        <w:t>end</w:t>
+      </w:r>
+      <w:proofErr w:type="spellEnd"/>
+      <w:r>
+        <w:t>.</w:t>
+      </w:r>
+    </w:p>
+    <w:p>
+      <w:pPr>
+        <w:numPr>
+          <w:ilvl w:val="0"/>
+          <w:numId w:val="11"/>
+        </w:numPr>
+        <w:spacing w:before="100" w:beforeAutospacing="1" w:after="100" w:afterAutospacing="1" w:line="240" w:lineRule="auto"/>
+      </w:pPr>
+      <w:r>
+        <w:rPr>
+          <w:rStyle w:val="Textoennegrita"/>
+        </w:rPr>
+        <w:t>Estado:</w:t>
+      </w:r>
+      <w:r>
+        <w:t xml:space="preserve"> Completado.</w:t>
+      </w:r>
+    </w:p>
+    <w:p>
+      <w:pPr>
+        <w:spacing w:after="0"/>
+      </w:pPr>
+      <w:r>
+        <w:pict w14:anchorId="13B3097B">
+          <v:rect id="_x0000_i1032" style="width:0;height:1.5pt" o:hralign="center" o:hrstd="t" o:hr="t" fillcolor="#a0a0a0" stroked="f"/>
+        </w:pict>
+      </w:r>
+    </w:p>
+    <w:p>
+      <w:pPr>
+        <w:pStyle w:val="Ttulo3"/>
+      </w:pPr>
+      <w:r>
+        <w:t>CHG-008: Reformulación de pregunta sobre escolaridad</w:t>
+      </w:r>
+    </w:p>
+    <w:p>
+      <w:pPr>
+        <w:numPr>
+          <w:ilvl w:val="0"/>
+          <w:numId w:val="12"/>
+        </w:numPr>
+        <w:spacing w:before="100" w:beforeAutospacing="1" w:after="100" w:afterAutospacing="1" w:line="240" w:lineRule="auto"/>
+      </w:pPr>
+      <w:r>
+        <w:rPr>
+          <w:rStyle w:val="Textoennegrita"/>
+        </w:rPr>
+        <w:t>Fecha del cambio:</w:t>
+      </w:r>
+      <w:r>
+        <w:t xml:space="preserve"> 16/septiembre/2024</w:t>
+      </w:r>
+    </w:p>
+    <w:p>
+      <w:pPr>
+        <w:numPr>
+          <w:ilvl w:val="0"/>
+          <w:numId w:val="12"/>
+        </w:numPr>
+        <w:spacing w:before="100" w:beforeAutospacing="1" w:after="100" w:afterAutospacing="1" w:line="240" w:lineRule="auto"/>
+      </w:pPr>
+      <w:r>
+        <w:rPr>
+          <w:rStyle w:val="Textoennegrita"/>
+        </w:rPr>
+        <w:t>Descripción:</w:t>
+      </w:r>
+    </w:p>
+    <w:p>
+      <w:pPr>
+        <w:numPr>
+          <w:ilvl w:val="1"/>
+          <w:numId w:val="12"/>
+        </w:numPr>
+        <w:spacing w:before="100" w:beforeAutospacing="1" w:after="100" w:afterAutospacing="1" w:line="240" w:lineRule="auto"/>
+      </w:pPr>
+      <w:r>
+        <w:t>Cambio en la pregunta sobre escolaridad previa (ID 84) para reflejar la modalidad de estudios realizados.</w:t>
+      </w:r>
+    </w:p>
+    <w:p>
+      <w:pPr>
+        <w:numPr>
+          <w:ilvl w:val="0"/>
+          <w:numId w:val="12"/>
+        </w:numPr>
+        <w:spacing w:before="100" w:beforeAutospacing="1" w:after="100" w:afterAutospacing="1" w:line="240" w:lineRule="auto"/>
+      </w:pPr>
+      <w:r>
+        <w:rPr>
+          <w:rStyle w:val="Textoennegrita"/>
+        </w:rPr>
+        <w:t>Razón del cambio:</w:t>
+      </w:r>
+      <w:r>
+        <w:t xml:space="preserve"> Clarificar el tipo de estudios realizados por el encuestado.</w:t>
+      </w:r>
+    </w:p>
+    <w:p>
+      <w:pPr>
+        <w:numPr>
+          <w:ilvl w:val="0"/>
+          <w:numId w:val="12"/>
+        </w:numPr>
+        <w:spacing w:before="100" w:beforeAutospacing="1" w:after="100" w:afterAutospacing="1" w:line="240" w:lineRule="auto"/>
+      </w:pPr>
+      <w:r>
+        <w:rPr>
+          <w:rStyle w:val="Textoennegrita"/>
+        </w:rPr>
+        <w:t>Impacto del cambio:</w:t>
+      </w:r>
+      <w:r>
+        <w:t xml:space="preserve"> Front-</w:t>
+      </w:r>
+      <w:proofErr w:type="spellStart"/>
+      <w:r>
+        <w:t>end</w:t>
+      </w:r>
+      <w:proofErr w:type="spellEnd"/>
+      <w:r>
+        <w:t xml:space="preserve"> (HTML).</w:t>
+      </w:r>
+    </w:p>
+    <w:p>
+      <w:pPr>
+        <w:numPr>
+          <w:ilvl w:val="0"/>
+          <w:numId w:val="12"/>
+        </w:numPr>
+        <w:spacing w:before="100" w:beforeAutospacing="1" w:after="100" w:afterAutospacing="1" w:line="240" w:lineRule="auto"/>
+      </w:pPr>
+      <w:r>
+        <w:rPr>
+          <w:rStyle w:val="Textoennegrita"/>
+        </w:rPr>
+        <w:t>Estado:</w:t>
+      </w:r>
+      <w:r>
+        <w:t xml:space="preserve"> Completado.</w:t>
+      </w:r>
+    </w:p>
+    <w:p>
+      <w:pPr>
+        <w:spacing w:after="0"/>
+      </w:pPr>
+      <w:r>
+        <w:pict w14:anchorId="567F68A8">
+          <v:rect id="_x0000_i1033" style="width:0;height:1.5pt" o:hralign="center" o:hrstd="t" o:hr="t" fillcolor="#a0a0a0" stroked="f"/>
+        </w:pict>
+      </w:r>
+    </w:p>
+    <w:p>
+      <w:pPr>
+        <w:pStyle w:val="Ttulo3"/>
+      </w:pPr>
+      <w:r>
+        <w:t>CHG-009: Modificación en relación padre/madre</w:t>
+      </w:r>
+    </w:p>
+    <w:p>
+      <w:pPr>
+        <w:numPr>
+          <w:ilvl w:val="0"/>
+          <w:numId w:val="13"/>
+        </w:numPr>
+        <w:spacing w:before="100" w:beforeAutospacing="1" w:after="100" w:afterAutospacing="1" w:line="240" w:lineRule="auto"/>
+      </w:pPr>
+      <w:r>
+        <w:rPr>
+          <w:rStyle w:val="Textoennegrita"/>
+        </w:rPr>
+        <w:t>Fecha del cambio:</w:t>
+      </w:r>
+      <w:r>
+        <w:t xml:space="preserve"> 16/septiembre/2024</w:t>
+      </w:r>
+    </w:p>
+    <w:p>
+      <w:pPr>
+        <w:numPr>
+          <w:ilvl w:val="0"/>
+          <w:numId w:val="13"/>
+        </w:numPr>
+        <w:spacing w:before="100" w:beforeAutospacing="1" w:after="100" w:afterAutospacing="1" w:line="240" w:lineRule="auto"/>
+      </w:pPr>
+      <w:r>
+        <w:rPr>
+          <w:rStyle w:val="Textoennegrita"/>
+        </w:rPr>
+        <w:t>Descripción:</w:t>
+      </w:r>
+    </w:p>
+    <w:p>
+      <w:pPr>
+        <w:numPr>
+          <w:ilvl w:val="1"/>
+          <w:numId w:val="13"/>
+        </w:numPr>
+        <w:spacing w:before="100" w:beforeAutospacing="1" w:after="100" w:afterAutospacing="1" w:line="240" w:lineRule="auto"/>
+      </w:pPr>
+      <w:r>
+        <w:t>Dinamismo en las opciones relacionadas con la relación padre/madre (</w:t>
+      </w:r>
+      <w:proofErr w:type="spellStart"/>
+      <w:r>
+        <w:t>IDs</w:t>
+      </w:r>
+      <w:proofErr w:type="spellEnd"/>
+      <w:r>
+        <w:t xml:space="preserve"> 67, 68) y estado (fallecido, apoyo económico, relación).</w:t>
+      </w:r>
+    </w:p>
+    <w:p>
+      <w:pPr>
+        <w:numPr>
+          <w:ilvl w:val="0"/>
+          <w:numId w:val="13"/>
+        </w:numPr>
+        <w:spacing w:before="100" w:beforeAutospacing="1" w:after="100" w:afterAutospacing="1" w:line="240" w:lineRule="auto"/>
+      </w:pPr>
+      <w:r>
+        <w:rPr>
+          <w:rStyle w:val="Textoennegrita"/>
+        </w:rPr>
+        <w:t>Razón del cambio:</w:t>
+      </w:r>
+      <w:r>
+        <w:t xml:space="preserve"> Permitir múltiples opciones en preguntas sobre relación con los padres.</w:t>
+      </w:r>
+    </w:p>
+    <w:p>
+      <w:pPr>
+        <w:numPr>
+          <w:ilvl w:val="0"/>
+          <w:numId w:val="13"/>
+        </w:numPr>
+        <w:spacing w:before="100" w:beforeAutospacing="1" w:after="100" w:afterAutospacing="1" w:line="240" w:lineRule="auto"/>
+      </w:pPr>
+      <w:r>
+        <w:rPr>
+          <w:rStyle w:val="Textoennegrita"/>
+        </w:rPr>
+        <w:t>Impacto del cambio:</w:t>
+      </w:r>
+      <w:r>
+        <w:t xml:space="preserve"> Front-</w:t>
+      </w:r>
+      <w:proofErr w:type="spellStart"/>
+      <w:r>
+        <w:t>end</w:t>
+      </w:r>
+      <w:proofErr w:type="spellEnd"/>
+      <w:r>
+        <w:t xml:space="preserve"> (JavaScript).</w:t>
+      </w:r>
+    </w:p>
+    <w:p>
+      <w:pPr>
+        <w:numPr>
+          <w:ilvl w:val="0"/>
+          <w:numId w:val="13"/>
+        </w:numPr>
+        <w:spacing w:before="100" w:beforeAutospacing="1" w:after="100" w:afterAutospacing="1" w:line="240" w:lineRule="auto"/>
+      </w:pPr>
+      <w:r>
+        <w:rPr>
+          <w:rStyle w:val="Textoennegrita"/>
+        </w:rPr>
+        <w:t>Estado:</w:t>
+      </w:r>
+      <w:r>
+        <w:t xml:space="preserve"> Completado.</w:t>
+      </w:r>
+    </w:p>
+    <w:p>
+      <w:pPr>
+        <w:spacing w:after="0"/>
+      </w:pPr>
+      <w:r>
+        <w:pict w14:anchorId="70DEDEFA">
           <v:rect id="_x0000_i1034" style="width:0;height:1.5pt" o:hralign="center" o:hrstd="t" o:hr="t" fillcolor="#a0a0a0" stroked="f"/>
         </w:pict>
       </w:r>
     </w:p>
     <w:p>
       <w:pPr>
-        <w:pStyle w:val="Ttulo2"/>
-      </w:pPr>
-      <w:r>
-        <w:t>Cambios Realizados</w:t>
-      </w:r>
-    </w:p>
-    <w:p>
-      <w:pPr>
-        <w:pStyle w:val="Ttulo3"/>
-      </w:pPr>
-      <w:r>
-        <w:t>CHG-001: Pregunta sobre dependencia económica y parentesco</w:t>
-      </w:r>
-    </w:p>
-    <w:p>
-      <w:pPr>
-        <w:numPr>
-          <w:ilvl w:val="0"/>
-          <w:numId w:val="5"/>
-        </w:numPr>
-        <w:spacing w:before="100" w:beforeAutospacing="1" w:after="100" w:afterAutospacing="1" w:line="240" w:lineRule="auto"/>
-      </w:pPr>
-      <w:r>
-        <w:rPr>
-          <w:rStyle w:val="Textoennegrita"/>
-        </w:rPr>
-        <w:t>Fecha del cambio:</w:t>
-      </w:r>
-      <w:r>
-        <w:t xml:space="preserve"> 16/septiembre/2024</w:t>
-      </w:r>
-    </w:p>
-    <w:p>
-      <w:pPr>
-        <w:numPr>
-          <w:ilvl w:val="0"/>
-          <w:numId w:val="5"/>
-        </w:numPr>
-        <w:spacing w:before="100" w:beforeAutospacing="1" w:after="100" w:afterAutospacing="1" w:line="240" w:lineRule="auto"/>
-      </w:pPr>
-      <w:r>
-        <w:rPr>
-          <w:rStyle w:val="Textoennegrita"/>
-        </w:rPr>
-        <w:t>Descripción:</w:t>
-      </w:r>
-    </w:p>
-    <w:p>
-      <w:pPr>
-        <w:numPr>
-          <w:ilvl w:val="1"/>
-          <w:numId w:val="5"/>
-        </w:numPr>
-        <w:spacing w:before="100" w:beforeAutospacing="1" w:after="100" w:afterAutospacing="1" w:line="240" w:lineRule="auto"/>
-      </w:pPr>
-      <w:r>
-        <w:t>Pregunta: "¿Económicamente, alguien depende de ti?" añadida.</w:t>
-      </w:r>
-    </w:p>
-    <w:p>
-      <w:pPr>
-        <w:numPr>
-          <w:ilvl w:val="1"/>
-          <w:numId w:val="5"/>
-        </w:numPr>
-        <w:spacing w:before="100" w:beforeAutospacing="1" w:after="100" w:afterAutospacing="1" w:line="240" w:lineRule="auto"/>
-      </w:pPr>
-      <w:r>
-        <w:t>Se agregó la opción de parentesco para las preguntas relacionadas con la dependencia económica (</w:t>
-      </w:r>
-      <w:proofErr w:type="spellStart"/>
-      <w:r>
-        <w:t>IDs</w:t>
-      </w:r>
-      <w:proofErr w:type="spellEnd"/>
-      <w:r>
-        <w:t xml:space="preserve"> 11, 34, 43).</w:t>
-      </w:r>
-    </w:p>
-    <w:p>
-      <w:pPr>
-        <w:numPr>
-          <w:ilvl w:val="0"/>
-          <w:numId w:val="5"/>
-        </w:numPr>
-        <w:spacing w:before="100" w:beforeAutospacing="1" w:after="100" w:afterAutospacing="1" w:line="240" w:lineRule="auto"/>
-      </w:pPr>
-      <w:r>
-        <w:rPr>
-          <w:rStyle w:val="Textoennegrita"/>
-        </w:rPr>
-        <w:t>Razón del cambio:</w:t>
-      </w:r>
-      <w:r>
-        <w:t xml:space="preserve"> Clarificar las relaciones económicas de los encuestados.</w:t>
-      </w:r>
-    </w:p>
-    <w:p>
-      <w:pPr>
-        <w:numPr>
-          <w:ilvl w:val="0"/>
-          <w:numId w:val="5"/>
-        </w:numPr>
-        <w:spacing w:before="100" w:beforeAutospacing="1" w:after="100" w:afterAutospacing="1" w:line="240" w:lineRule="auto"/>
-      </w:pPr>
-      <w:r>
-        <w:rPr>
-          <w:rStyle w:val="Textoennegrita"/>
-        </w:rPr>
-        <w:t>Impacto del cambio:</w:t>
-      </w:r>
-      <w:r>
-        <w:t xml:space="preserve"> Nuevas preguntas en el cuestionario.</w:t>
-      </w:r>
-    </w:p>
-    <w:p>
-      <w:pPr>
-        <w:numPr>
-          <w:ilvl w:val="0"/>
-          <w:numId w:val="5"/>
-        </w:numPr>
-        <w:spacing w:before="100" w:beforeAutospacing="1" w:after="100" w:afterAutospacing="1" w:line="240" w:lineRule="auto"/>
-      </w:pPr>
-      <w:r>
-        <w:rPr>
-          <w:rStyle w:val="Textoennegrita"/>
-        </w:rPr>
-        <w:t>Estado:</w:t>
-      </w:r>
-      <w:r>
-        <w:t xml:space="preserve"> Completado.</w:t>
-      </w:r>
-    </w:p>
-    <w:p>
-      <w:pPr>
-        <w:numPr>
-          <w:ilvl w:val="0"/>
-          <w:numId w:val="5"/>
-        </w:numPr>
-        <w:spacing w:before="100" w:beforeAutospacing="1" w:after="100" w:afterAutospacing="1" w:line="240" w:lineRule="auto"/>
-      </w:pPr>
-      <w:r>
-        <w:rPr>
-          <w:rStyle w:val="Textoennegrita"/>
-        </w:rPr>
-        <w:t>Notas adicionales:</w:t>
-      </w:r>
-      <w:r>
-        <w:t xml:space="preserve"> Implementación validada y revisada.</w:t>
-      </w:r>
-    </w:p>
-    <w:p>
-      <w:pPr>
-        <w:spacing w:after="0"/>
-      </w:pPr>
-      <w:r>
-        <w:pict w14:anchorId="3305BA70">
-          <v:rect id="_x0000_i1035" style="width:0;height:1.5pt" o:hralign="center" o:hrstd="t" o:hr="t" fillcolor="#a0a0a0" stroked="f"/>
-        </w:pict>
-      </w:r>
-    </w:p>
-    <w:p>
-      <w:pPr>
-        <w:pStyle w:val="Ttulo3"/>
-      </w:pPr>
-      <w:r>
-        <w:t>CHG-002: Validación y despliegue de grupo sanguíneo</w:t>
-      </w:r>
-    </w:p>
-    <w:p>
-      <w:pPr>
-        <w:numPr>
-          <w:ilvl w:val="0"/>
-          <w:numId w:val="6"/>
-        </w:numPr>
-        <w:spacing w:before="100" w:beforeAutospacing="1" w:after="100" w:afterAutospacing="1" w:line="240" w:lineRule="auto"/>
-      </w:pPr>
-      <w:r>
-        <w:rPr>
-          <w:rStyle w:val="Textoennegrita"/>
-        </w:rPr>
-        <w:t>Fecha del cambio:</w:t>
-      </w:r>
-      <w:r>
-        <w:t xml:space="preserve"> 16/septiembre/2024</w:t>
-      </w:r>
-    </w:p>
-    <w:p>
-      <w:pPr>
-        <w:numPr>
-          <w:ilvl w:val="0"/>
-          <w:numId w:val="6"/>
-        </w:numPr>
-        <w:spacing w:before="100" w:beforeAutospacing="1" w:after="100" w:afterAutospacing="1" w:line="240" w:lineRule="auto"/>
-      </w:pPr>
-      <w:r>
-        <w:rPr>
-          <w:rStyle w:val="Textoennegrita"/>
-        </w:rPr>
-        <w:t>Descripción:</w:t>
-      </w:r>
-    </w:p>
-    <w:p>
-      <w:pPr>
-        <w:numPr>
-          <w:ilvl w:val="1"/>
-          <w:numId w:val="6"/>
-        </w:numPr>
-        <w:spacing w:before="100" w:beforeAutospacing="1" w:after="100" w:afterAutospacing="1" w:line="240" w:lineRule="auto"/>
-      </w:pPr>
-      <w:r>
-        <w:t>Pregunta sobre grupo sanguíneo agregada.</w:t>
-      </w:r>
-    </w:p>
-    <w:p>
-      <w:pPr>
-        <w:numPr>
-          <w:ilvl w:val="1"/>
-          <w:numId w:val="6"/>
-        </w:numPr>
-        <w:spacing w:before="100" w:beforeAutospacing="1" w:after="100" w:afterAutospacing="1" w:line="240" w:lineRule="auto"/>
-      </w:pPr>
-      <w:r>
-        <w:t>Validación de opciones desplegables del grupo sanguíneo.</w:t>
-      </w:r>
-    </w:p>
-    <w:p>
-      <w:pPr>
-        <w:numPr>
-          <w:ilvl w:val="0"/>
-          <w:numId w:val="6"/>
-        </w:numPr>
-        <w:spacing w:before="100" w:beforeAutospacing="1" w:after="100" w:afterAutospacing="1" w:line="240" w:lineRule="auto"/>
-      </w:pPr>
-      <w:r>
-        <w:rPr>
-          <w:rStyle w:val="Textoennegrita"/>
-        </w:rPr>
-        <w:t>Razón del cambio:</w:t>
-      </w:r>
-      <w:r>
-        <w:t xml:space="preserve"> Facilitar la recolección de información médica relevante.</w:t>
-      </w:r>
-    </w:p>
-    <w:p>
-      <w:pPr>
-        <w:numPr>
-          <w:ilvl w:val="0"/>
-          <w:numId w:val="6"/>
-        </w:numPr>
-        <w:spacing w:before="100" w:beforeAutospacing="1" w:after="100" w:afterAutospacing="1" w:line="240" w:lineRule="auto"/>
-      </w:pPr>
-      <w:r>
-        <w:rPr>
-          <w:rStyle w:val="Textoennegrita"/>
-        </w:rPr>
-        <w:t>Impacto del cambio:</w:t>
-      </w:r>
-      <w:r>
-        <w:t xml:space="preserve"> Back-</w:t>
-      </w:r>
-      <w:proofErr w:type="spellStart"/>
-      <w:r>
-        <w:t>end</w:t>
-      </w:r>
-      <w:proofErr w:type="spellEnd"/>
-      <w:r>
-        <w:t xml:space="preserve"> (validación) y </w:t>
-      </w:r>
-      <w:proofErr w:type="spellStart"/>
-      <w:r>
-        <w:t>front-end</w:t>
-      </w:r>
-      <w:proofErr w:type="spellEnd"/>
-      <w:r>
-        <w:t xml:space="preserve"> (opciones desplegables).</w:t>
-      </w:r>
-    </w:p>
-    <w:p>
-      <w:pPr>
-        <w:numPr>
-          <w:ilvl w:val="0"/>
-          <w:numId w:val="6"/>
-        </w:numPr>
-        <w:spacing w:before="100" w:beforeAutospacing="1" w:after="100" w:afterAutospacing="1" w:line="240" w:lineRule="auto"/>
-      </w:pPr>
-      <w:r>
-        <w:rPr>
-          <w:rStyle w:val="Textoennegrita"/>
-        </w:rPr>
-        <w:t>Estado:</w:t>
-      </w:r>
-      <w:r>
-        <w:t xml:space="preserve"> Completado.</w:t>
-      </w:r>
-    </w:p>
-    <w:p>
-      <w:pPr>
-        <w:spacing w:after="0"/>
-      </w:pPr>
-      <w:r>
-        <w:pict w14:anchorId="7DCE253D">
-          <v:rect id="_x0000_i1036" style="width:0;height:1.5pt" o:hralign="center" o:hrstd="t" o:hr="t" fillcolor="#a0a0a0" stroked="f"/>
-        </w:pict>
-      </w:r>
-    </w:p>
-    <w:p>
-      <w:pPr>
-        <w:pStyle w:val="Ttulo3"/>
-      </w:pPr>
-      <w:r>
-        <w:t>CHG-003: Modificación del campo de referencias y domicilio</w:t>
-      </w:r>
-    </w:p>
-    <w:p>
-      <w:pPr>
-        <w:numPr>
-          <w:ilvl w:val="0"/>
-          <w:numId w:val="7"/>
-        </w:numPr>
-        <w:spacing w:before="100" w:beforeAutospacing="1" w:after="100" w:afterAutospacing="1" w:line="240" w:lineRule="auto"/>
-      </w:pPr>
-      <w:r>
-        <w:rPr>
-          <w:rStyle w:val="Textoennegrita"/>
-        </w:rPr>
-        <w:t>Fecha del cambio:</w:t>
-      </w:r>
-      <w:r>
-        <w:t xml:space="preserve"> 16/septiembre/2024</w:t>
-      </w:r>
-    </w:p>
-    <w:p>
-      <w:pPr>
-        <w:numPr>
-          <w:ilvl w:val="0"/>
-          <w:numId w:val="7"/>
-        </w:numPr>
-        <w:spacing w:before="100" w:beforeAutospacing="1" w:after="100" w:afterAutospacing="1" w:line="240" w:lineRule="auto"/>
-      </w:pPr>
-      <w:r>
-        <w:rPr>
-          <w:rStyle w:val="Textoennegrita"/>
-        </w:rPr>
-        <w:t>Descripción:</w:t>
-      </w:r>
-    </w:p>
-    <w:p>
-      <w:pPr>
-        <w:numPr>
-          <w:ilvl w:val="1"/>
-          <w:numId w:val="7"/>
-        </w:numPr>
-        <w:spacing w:before="100" w:beforeAutospacing="1" w:after="100" w:afterAutospacing="1" w:line="240" w:lineRule="auto"/>
-      </w:pPr>
-      <w:r>
-        <w:lastRenderedPageBreak/>
-        <w:t>Cambios en los campos de texto para las referencias cerca del domicilio (</w:t>
-      </w:r>
-      <w:proofErr w:type="spellStart"/>
-      <w:r>
-        <w:t>IDs</w:t>
-      </w:r>
-      <w:proofErr w:type="spellEnd"/>
-      <w:r>
-        <w:t xml:space="preserve"> 30, 38, 39, 47, 48).</w:t>
-      </w:r>
-    </w:p>
-    <w:p>
-      <w:pPr>
-        <w:numPr>
-          <w:ilvl w:val="1"/>
-          <w:numId w:val="7"/>
-        </w:numPr>
-        <w:spacing w:before="100" w:beforeAutospacing="1" w:after="100" w:afterAutospacing="1" w:line="240" w:lineRule="auto"/>
-      </w:pPr>
-      <w:r>
-        <w:t xml:space="preserve">Se incrementó el tamaño del input a un </w:t>
-      </w:r>
-      <w:proofErr w:type="spellStart"/>
-      <w:r>
-        <w:rPr>
-          <w:rStyle w:val="Textoennegrita"/>
-        </w:rPr>
-        <w:t>textarea</w:t>
-      </w:r>
-      <w:proofErr w:type="spellEnd"/>
-      <w:r>
-        <w:t xml:space="preserve"> para mejorar la legibilidad.</w:t>
-      </w:r>
-    </w:p>
-    <w:p>
-      <w:pPr>
-        <w:numPr>
-          <w:ilvl w:val="0"/>
-          <w:numId w:val="7"/>
-        </w:numPr>
-        <w:spacing w:before="100" w:beforeAutospacing="1" w:after="100" w:afterAutospacing="1" w:line="240" w:lineRule="auto"/>
-      </w:pPr>
-      <w:r>
-        <w:rPr>
-          <w:rStyle w:val="Textoennegrita"/>
-        </w:rPr>
-        <w:t>Razón del cambio:</w:t>
-      </w:r>
-      <w:r>
-        <w:t xml:space="preserve"> Mejorar la experiencia del usuario.</w:t>
-      </w:r>
-    </w:p>
-    <w:p>
-      <w:pPr>
-        <w:numPr>
-          <w:ilvl w:val="0"/>
-          <w:numId w:val="7"/>
-        </w:numPr>
-        <w:spacing w:before="100" w:beforeAutospacing="1" w:after="100" w:afterAutospacing="1" w:line="240" w:lineRule="auto"/>
-      </w:pPr>
-      <w:r>
-        <w:rPr>
-          <w:rStyle w:val="Textoennegrita"/>
-        </w:rPr>
-        <w:t>Impacto del cambio:</w:t>
-      </w:r>
-      <w:r>
-        <w:t xml:space="preserve"> Front-</w:t>
-      </w:r>
-      <w:proofErr w:type="spellStart"/>
-      <w:r>
-        <w:t>end</w:t>
-      </w:r>
-      <w:proofErr w:type="spellEnd"/>
-      <w:r>
-        <w:t xml:space="preserve"> (HTML y CSS).</w:t>
-      </w:r>
-    </w:p>
-    <w:p>
-      <w:pPr>
-        <w:numPr>
-          <w:ilvl w:val="0"/>
-          <w:numId w:val="7"/>
-        </w:numPr>
-        <w:spacing w:before="100" w:beforeAutospacing="1" w:after="100" w:afterAutospacing="1" w:line="240" w:lineRule="auto"/>
-      </w:pPr>
-      <w:r>
-        <w:rPr>
-          <w:rStyle w:val="Textoennegrita"/>
-        </w:rPr>
-        <w:t>Estado:</w:t>
-      </w:r>
-      <w:r>
-        <w:t xml:space="preserve"> Completado.</w:t>
-      </w:r>
-    </w:p>
-    <w:p>
-      <w:pPr>
-        <w:spacing w:after="0"/>
-      </w:pPr>
-      <w:r>
-        <w:pict w14:anchorId="68778B18">
-          <v:rect id="_x0000_i1037" style="width:0;height:1.5pt" o:hralign="center" o:hrstd="t" o:hr="t" fillcolor="#a0a0a0" stroked="f"/>
-        </w:pict>
-      </w:r>
-    </w:p>
-    <w:p>
-      <w:pPr>
-        <w:pStyle w:val="Ttulo3"/>
-      </w:pPr>
-      <w:r>
-        <w:t>CHG-004: Botón "Regresar" al menú de secciones</w:t>
-      </w:r>
-    </w:p>
-    <w:p>
-      <w:pPr>
-        <w:numPr>
-          <w:ilvl w:val="0"/>
-          <w:numId w:val="8"/>
-        </w:numPr>
-        <w:spacing w:before="100" w:beforeAutospacing="1" w:after="100" w:afterAutospacing="1" w:line="240" w:lineRule="auto"/>
-      </w:pPr>
-      <w:r>
-        <w:rPr>
-          <w:rStyle w:val="Textoennegrita"/>
-        </w:rPr>
-        <w:t>Fecha del cambio:</w:t>
-      </w:r>
-      <w:r>
-        <w:t xml:space="preserve"> 16/septiembre/2024</w:t>
-      </w:r>
-    </w:p>
-    <w:p>
-      <w:pPr>
-        <w:numPr>
-          <w:ilvl w:val="0"/>
-          <w:numId w:val="8"/>
-        </w:numPr>
-        <w:spacing w:before="100" w:beforeAutospacing="1" w:after="100" w:afterAutospacing="1" w:line="240" w:lineRule="auto"/>
-      </w:pPr>
-      <w:r>
-        <w:rPr>
-          <w:rStyle w:val="Textoennegrita"/>
-        </w:rPr>
-        <w:t>Descripción:</w:t>
-      </w:r>
-    </w:p>
-    <w:p>
-      <w:pPr>
-        <w:numPr>
-          <w:ilvl w:val="1"/>
-          <w:numId w:val="8"/>
-        </w:numPr>
-        <w:spacing w:before="100" w:beforeAutospacing="1" w:after="100" w:afterAutospacing="1" w:line="240" w:lineRule="auto"/>
-      </w:pPr>
-      <w:r>
-        <w:t>Se agregó un botón de "Regresar" para volver al menú de secciones desde cada parte del formulario.</w:t>
-      </w:r>
-    </w:p>
-    <w:p>
-      <w:pPr>
-        <w:numPr>
-          <w:ilvl w:val="0"/>
-          <w:numId w:val="8"/>
-        </w:numPr>
-        <w:spacing w:before="100" w:beforeAutospacing="1" w:after="100" w:afterAutospacing="1" w:line="240" w:lineRule="auto"/>
-      </w:pPr>
-      <w:r>
-        <w:rPr>
-          <w:rStyle w:val="Textoennegrita"/>
-        </w:rPr>
-        <w:t>Razón del cambio:</w:t>
-      </w:r>
-      <w:r>
-        <w:t xml:space="preserve"> Mejorar la navegación del usuario en el formulario.</w:t>
-      </w:r>
-    </w:p>
-    <w:p>
-      <w:pPr>
-        <w:numPr>
-          <w:ilvl w:val="0"/>
-          <w:numId w:val="8"/>
-        </w:numPr>
-        <w:spacing w:before="100" w:beforeAutospacing="1" w:after="100" w:afterAutospacing="1" w:line="240" w:lineRule="auto"/>
-      </w:pPr>
-      <w:r>
-        <w:rPr>
-          <w:rStyle w:val="Textoennegrita"/>
-        </w:rPr>
-        <w:t>Impacto del cambio:</w:t>
-      </w:r>
-      <w:r>
-        <w:t xml:space="preserve"> Front-</w:t>
-      </w:r>
-      <w:proofErr w:type="spellStart"/>
-      <w:r>
-        <w:t>end</w:t>
-      </w:r>
-      <w:proofErr w:type="spellEnd"/>
-      <w:r>
-        <w:t xml:space="preserve"> (JavaScript).</w:t>
-      </w:r>
-    </w:p>
-    <w:p>
-      <w:pPr>
-        <w:numPr>
-          <w:ilvl w:val="0"/>
-          <w:numId w:val="8"/>
-        </w:numPr>
-        <w:spacing w:before="100" w:beforeAutospacing="1" w:after="100" w:afterAutospacing="1" w:line="240" w:lineRule="auto"/>
-      </w:pPr>
-      <w:r>
-        <w:rPr>
-          <w:rStyle w:val="Textoennegrita"/>
-        </w:rPr>
-        <w:t>Estado:</w:t>
-      </w:r>
-      <w:r>
-        <w:t xml:space="preserve"> Completado.</w:t>
-      </w:r>
-    </w:p>
-    <w:p>
-      <w:pPr>
-        <w:spacing w:after="0"/>
-      </w:pPr>
-      <w:r>
-        <w:pict w14:anchorId="4D201453">
-          <v:rect id="_x0000_i1038" style="width:0;height:1.5pt" o:hralign="center" o:hrstd="t" o:hr="t" fillcolor="#a0a0a0" stroked="f"/>
-        </w:pict>
-      </w:r>
-    </w:p>
-    <w:p>
-      <w:pPr>
-        <w:pStyle w:val="Ttulo3"/>
-      </w:pPr>
-      <w:r>
-        <w:t>CHG-005: Dinámico para desplegar campo en opción "Otro"</w:t>
-      </w:r>
-    </w:p>
-    <w:p>
-      <w:pPr>
-        <w:numPr>
-          <w:ilvl w:val="0"/>
-          <w:numId w:val="9"/>
-        </w:numPr>
-        <w:spacing w:before="100" w:beforeAutospacing="1" w:after="100" w:afterAutospacing="1" w:line="240" w:lineRule="auto"/>
-      </w:pPr>
-      <w:r>
-        <w:rPr>
-          <w:rStyle w:val="Textoennegrita"/>
-        </w:rPr>
-        <w:t>Fecha del cambio:</w:t>
-      </w:r>
-      <w:r>
-        <w:t xml:space="preserve"> 16/septiembre/2024</w:t>
-      </w:r>
-    </w:p>
-    <w:p>
-      <w:pPr>
-        <w:numPr>
-          <w:ilvl w:val="0"/>
-          <w:numId w:val="9"/>
-        </w:numPr>
-        <w:spacing w:before="100" w:beforeAutospacing="1" w:after="100" w:afterAutospacing="1" w:line="240" w:lineRule="auto"/>
-      </w:pPr>
-      <w:r>
-        <w:rPr>
-          <w:rStyle w:val="Textoennegrita"/>
-        </w:rPr>
-        <w:t>Descripción:</w:t>
-      </w:r>
-    </w:p>
-    <w:p>
-      <w:pPr>
-        <w:numPr>
-          <w:ilvl w:val="1"/>
-          <w:numId w:val="9"/>
-        </w:numPr>
-        <w:spacing w:before="100" w:beforeAutospacing="1" w:after="100" w:afterAutospacing="1" w:line="240" w:lineRule="auto"/>
-      </w:pPr>
-      <w:r>
-        <w:t>Cuando se selecciona la opción "Otro" en preguntas específicas, se despliega un campo de texto adicional.</w:t>
-      </w:r>
-    </w:p>
-    <w:p>
-      <w:pPr>
-        <w:numPr>
-          <w:ilvl w:val="0"/>
-          <w:numId w:val="9"/>
-        </w:numPr>
-        <w:spacing w:before="100" w:beforeAutospacing="1" w:after="100" w:afterAutospacing="1" w:line="240" w:lineRule="auto"/>
-      </w:pPr>
-      <w:r>
-        <w:rPr>
-          <w:rStyle w:val="Textoennegrita"/>
-        </w:rPr>
-        <w:t>Razón del cambio:</w:t>
-      </w:r>
-      <w:r>
-        <w:t xml:space="preserve"> Permitir respuestas abiertas y personalizadas.</w:t>
-      </w:r>
-    </w:p>
-    <w:p>
-      <w:pPr>
-        <w:numPr>
-          <w:ilvl w:val="0"/>
-          <w:numId w:val="9"/>
-        </w:numPr>
-        <w:spacing w:before="100" w:beforeAutospacing="1" w:after="100" w:afterAutospacing="1" w:line="240" w:lineRule="auto"/>
-      </w:pPr>
-      <w:r>
-        <w:rPr>
-          <w:rStyle w:val="Textoennegrita"/>
-        </w:rPr>
-        <w:t>Impacto del cambio:</w:t>
-      </w:r>
-      <w:r>
-        <w:t xml:space="preserve"> Front-</w:t>
-      </w:r>
-      <w:proofErr w:type="spellStart"/>
-      <w:r>
-        <w:t>end</w:t>
-      </w:r>
-      <w:proofErr w:type="spellEnd"/>
-      <w:r>
-        <w:t xml:space="preserve"> (JavaScript).</w:t>
-      </w:r>
-    </w:p>
-    <w:p>
-      <w:pPr>
-        <w:numPr>
-          <w:ilvl w:val="0"/>
-          <w:numId w:val="9"/>
-        </w:numPr>
-        <w:spacing w:before="100" w:beforeAutospacing="1" w:after="100" w:afterAutospacing="1" w:line="240" w:lineRule="auto"/>
-      </w:pPr>
-      <w:r>
-        <w:rPr>
-          <w:rStyle w:val="Textoennegrita"/>
-        </w:rPr>
-        <w:t>Estado:</w:t>
-      </w:r>
-      <w:r>
-        <w:t xml:space="preserve"> Completado.</w:t>
-      </w:r>
-    </w:p>
-    <w:p>
-      <w:pPr>
-        <w:spacing w:after="0"/>
-      </w:pPr>
-      <w:r>
-        <w:pict w14:anchorId="62B8909D">
-          <v:rect id="_x0000_i1039" style="width:0;height:1.5pt" o:hralign="center" o:hrstd="t" o:hr="t" fillcolor="#a0a0a0" stroked="f"/>
-        </w:pict>
-      </w:r>
-    </w:p>
-    <w:p>
-      <w:pPr>
-        <w:pStyle w:val="Ttulo3"/>
-      </w:pPr>
-      <w:r>
-        <w:t>CHG-006: Eliminación de opción "No Aplica" en horas de trabajo</w:t>
-      </w:r>
-    </w:p>
-    <w:p>
-      <w:pPr>
-        <w:numPr>
-          <w:ilvl w:val="0"/>
-          <w:numId w:val="10"/>
-        </w:numPr>
-        <w:spacing w:before="100" w:beforeAutospacing="1" w:after="100" w:afterAutospacing="1" w:line="240" w:lineRule="auto"/>
-      </w:pPr>
-      <w:r>
-        <w:rPr>
-          <w:rStyle w:val="Textoennegrita"/>
-        </w:rPr>
-        <w:t>Fecha del cambio:</w:t>
-      </w:r>
-      <w:r>
-        <w:t xml:space="preserve"> 16/septiembre/2024</w:t>
-      </w:r>
-    </w:p>
-    <w:p>
-      <w:pPr>
-        <w:numPr>
-          <w:ilvl w:val="0"/>
-          <w:numId w:val="10"/>
-        </w:numPr>
-        <w:spacing w:before="100" w:beforeAutospacing="1" w:after="100" w:afterAutospacing="1" w:line="240" w:lineRule="auto"/>
-      </w:pPr>
-      <w:r>
-        <w:rPr>
-          <w:rStyle w:val="Textoennegrita"/>
-        </w:rPr>
-        <w:t>Descripción:</w:t>
-      </w:r>
-    </w:p>
-    <w:p>
-      <w:pPr>
-        <w:numPr>
-          <w:ilvl w:val="1"/>
-          <w:numId w:val="10"/>
-        </w:numPr>
-        <w:spacing w:before="100" w:beforeAutospacing="1" w:after="100" w:afterAutospacing="1" w:line="240" w:lineRule="auto"/>
-      </w:pPr>
-      <w:r>
-        <w:t>Se eliminó la opción "No Aplica" de la pregunta sobre horas de trabajo (ID 50).</w:t>
-      </w:r>
-    </w:p>
-    <w:p>
-      <w:pPr>
-        <w:numPr>
-          <w:ilvl w:val="0"/>
-          <w:numId w:val="10"/>
-        </w:numPr>
-        <w:spacing w:before="100" w:beforeAutospacing="1" w:after="100" w:afterAutospacing="1" w:line="240" w:lineRule="auto"/>
-      </w:pPr>
-      <w:r>
-        <w:rPr>
-          <w:rStyle w:val="Textoennegrita"/>
-        </w:rPr>
-        <w:t>Razón del cambio:</w:t>
-      </w:r>
-      <w:r>
-        <w:t xml:space="preserve"> No relevante para los encuestados.</w:t>
-      </w:r>
-    </w:p>
-    <w:p>
-      <w:pPr>
-        <w:numPr>
-          <w:ilvl w:val="0"/>
-          <w:numId w:val="10"/>
-        </w:numPr>
-        <w:spacing w:before="100" w:beforeAutospacing="1" w:after="100" w:afterAutospacing="1" w:line="240" w:lineRule="auto"/>
-      </w:pPr>
-      <w:r>
-        <w:rPr>
-          <w:rStyle w:val="Textoennegrita"/>
-        </w:rPr>
-        <w:t>Impacto del cambio:</w:t>
-      </w:r>
-      <w:r>
-        <w:t xml:space="preserve"> Front-</w:t>
-      </w:r>
-      <w:proofErr w:type="spellStart"/>
-      <w:r>
-        <w:t>end</w:t>
-      </w:r>
-      <w:proofErr w:type="spellEnd"/>
-      <w:r>
-        <w:t xml:space="preserve"> (HTML).</w:t>
-      </w:r>
-    </w:p>
-    <w:p>
-      <w:pPr>
-        <w:numPr>
-          <w:ilvl w:val="0"/>
-          <w:numId w:val="10"/>
-        </w:numPr>
-        <w:spacing w:before="100" w:beforeAutospacing="1" w:after="100" w:afterAutospacing="1" w:line="240" w:lineRule="auto"/>
-      </w:pPr>
-      <w:r>
-        <w:rPr>
-          <w:rStyle w:val="Textoennegrita"/>
-        </w:rPr>
-        <w:t>Estado:</w:t>
-      </w:r>
-      <w:r>
-        <w:t xml:space="preserve"> Completado.</w:t>
-      </w:r>
-    </w:p>
-    <w:p>
-      <w:pPr>
-        <w:spacing w:after="0"/>
-      </w:pPr>
-      <w:r>
-        <w:pict w14:anchorId="5D90B66B">
-          <v:rect id="_x0000_i1040" style="width:0;height:1.5pt" o:hralign="center" o:hrstd="t" o:hr="t" fillcolor="#a0a0a0" stroked="f"/>
-        </w:pict>
-      </w:r>
-    </w:p>
-    <w:p>
-      <w:pPr>
-        <w:pStyle w:val="Ttulo3"/>
-      </w:pPr>
-      <w:r>
-        <w:t>CHG-007: Mejora en la redacción de preguntas</w:t>
-      </w:r>
-    </w:p>
-    <w:p>
-      <w:pPr>
-        <w:numPr>
-          <w:ilvl w:val="0"/>
-          <w:numId w:val="11"/>
-        </w:numPr>
-        <w:spacing w:before="100" w:beforeAutospacing="1" w:after="100" w:afterAutospacing="1" w:line="240" w:lineRule="auto"/>
-      </w:pPr>
-      <w:r>
-        <w:rPr>
-          <w:rStyle w:val="Textoennegrita"/>
-        </w:rPr>
-        <w:lastRenderedPageBreak/>
-        <w:t>Fecha del cambio:</w:t>
-      </w:r>
-      <w:r>
-        <w:t xml:space="preserve"> 16/septiembre/2024</w:t>
-      </w:r>
-    </w:p>
-    <w:p>
-      <w:pPr>
-        <w:numPr>
-          <w:ilvl w:val="0"/>
-          <w:numId w:val="11"/>
-        </w:numPr>
-        <w:spacing w:before="100" w:beforeAutospacing="1" w:after="100" w:afterAutospacing="1" w:line="240" w:lineRule="auto"/>
-      </w:pPr>
-      <w:r>
-        <w:rPr>
-          <w:rStyle w:val="Textoennegrita"/>
-        </w:rPr>
-        <w:t>Descripción:</w:t>
-      </w:r>
-    </w:p>
-    <w:p>
-      <w:pPr>
-        <w:numPr>
-          <w:ilvl w:val="1"/>
-          <w:numId w:val="11"/>
-        </w:numPr>
-        <w:spacing w:before="100" w:beforeAutospacing="1" w:after="100" w:afterAutospacing="1" w:line="240" w:lineRule="auto"/>
-      </w:pPr>
-      <w:r>
-        <w:t>Mejoras en la redacción de las siguientes preguntas:</w:t>
-      </w:r>
-    </w:p>
-    <w:p>
-      <w:pPr>
-        <w:numPr>
-          <w:ilvl w:val="2"/>
-          <w:numId w:val="11"/>
-        </w:numPr>
-        <w:spacing w:before="100" w:beforeAutospacing="1" w:after="100" w:afterAutospacing="1" w:line="240" w:lineRule="auto"/>
-      </w:pPr>
-      <w:r>
-        <w:t>ID 58: "¿Aportas al gasto familiar?".</w:t>
-      </w:r>
-    </w:p>
-    <w:p>
-      <w:pPr>
-        <w:numPr>
-          <w:ilvl w:val="2"/>
-          <w:numId w:val="11"/>
-        </w:numPr>
-        <w:spacing w:before="100" w:beforeAutospacing="1" w:after="100" w:afterAutospacing="1" w:line="240" w:lineRule="auto"/>
-      </w:pPr>
-      <w:r>
-        <w:t>ID 59: Redacción de ingreso mensual total (suma del ingreso familiar).</w:t>
-      </w:r>
-    </w:p>
-    <w:p>
-      <w:pPr>
-        <w:numPr>
-          <w:ilvl w:val="2"/>
-          <w:numId w:val="11"/>
-        </w:numPr>
-        <w:spacing w:before="100" w:beforeAutospacing="1" w:after="100" w:afterAutospacing="1" w:line="240" w:lineRule="auto"/>
-      </w:pPr>
-      <w:r>
-        <w:t>ID 60: Inclusión de más opciones para edad de los hermanos.</w:t>
-      </w:r>
-    </w:p>
-    <w:p>
-      <w:pPr>
-        <w:numPr>
-          <w:ilvl w:val="2"/>
-          <w:numId w:val="11"/>
-        </w:numPr>
-        <w:spacing w:before="100" w:beforeAutospacing="1" w:after="100" w:afterAutospacing="1" w:line="240" w:lineRule="auto"/>
-      </w:pPr>
-      <w:r>
-        <w:t>ID 62: Opciones adicionales para lugar de residencia durante la carrera.</w:t>
-      </w:r>
-    </w:p>
-    <w:p>
-      <w:pPr>
-        <w:numPr>
-          <w:ilvl w:val="2"/>
-          <w:numId w:val="11"/>
-        </w:numPr>
-        <w:spacing w:before="100" w:beforeAutospacing="1" w:after="100" w:afterAutospacing="1" w:line="240" w:lineRule="auto"/>
-      </w:pPr>
-      <w:r>
-        <w:t>ID 64: Reformulación de la pregunta sobre servicios básicos en el hogar.</w:t>
-      </w:r>
-    </w:p>
-    <w:p>
-      <w:pPr>
-        <w:numPr>
-          <w:ilvl w:val="0"/>
-          <w:numId w:val="11"/>
-        </w:numPr>
-        <w:spacing w:before="100" w:beforeAutospacing="1" w:after="100" w:afterAutospacing="1" w:line="240" w:lineRule="auto"/>
-      </w:pPr>
-      <w:r>
-        <w:rPr>
-          <w:rStyle w:val="Textoennegrita"/>
-        </w:rPr>
-        <w:t>Razón del cambio:</w:t>
-      </w:r>
-      <w:r>
-        <w:t xml:space="preserve"> Aclarar la intención de las preguntas y facilitar las respuestas.</w:t>
-      </w:r>
-    </w:p>
-    <w:p>
-      <w:pPr>
-        <w:numPr>
-          <w:ilvl w:val="0"/>
-          <w:numId w:val="11"/>
-        </w:numPr>
-        <w:spacing w:before="100" w:beforeAutospacing="1" w:after="100" w:afterAutospacing="1" w:line="240" w:lineRule="auto"/>
-      </w:pPr>
-      <w:r>
-        <w:rPr>
-          <w:rStyle w:val="Textoennegrita"/>
-        </w:rPr>
-        <w:t>Impacto del cambio:</w:t>
-      </w:r>
-      <w:r>
-        <w:t xml:space="preserve"> Front-</w:t>
-      </w:r>
-      <w:proofErr w:type="spellStart"/>
-      <w:r>
-        <w:t>end</w:t>
-      </w:r>
-      <w:proofErr w:type="spellEnd"/>
-      <w:r>
-        <w:t>.</w:t>
-      </w:r>
-    </w:p>
-    <w:p>
-      <w:pPr>
-        <w:numPr>
-          <w:ilvl w:val="0"/>
-          <w:numId w:val="11"/>
-        </w:numPr>
-        <w:spacing w:before="100" w:beforeAutospacing="1" w:after="100" w:afterAutospacing="1" w:line="240" w:lineRule="auto"/>
-      </w:pPr>
-      <w:r>
-        <w:rPr>
-          <w:rStyle w:val="Textoennegrita"/>
-        </w:rPr>
-        <w:t>Estado:</w:t>
-      </w:r>
-      <w:r>
-        <w:t xml:space="preserve"> Completado.</w:t>
-      </w:r>
-    </w:p>
-    <w:p>
-      <w:pPr>
-        <w:spacing w:after="0"/>
-      </w:pPr>
-      <w:r>
-        <w:pict w14:anchorId="13B3097B">
-          <v:rect id="_x0000_i1041" style="width:0;height:1.5pt" o:hralign="center" o:hrstd="t" o:hr="t" fillcolor="#a0a0a0" stroked="f"/>
-        </w:pict>
-      </w:r>
-    </w:p>
-    <w:p>
-      <w:pPr>
-        <w:pStyle w:val="Ttulo3"/>
-      </w:pPr>
-      <w:r>
-        <w:t>CHG-008: Reformulación de pregunta sobre escolaridad</w:t>
-      </w:r>
-    </w:p>
-    <w:p>
-      <w:pPr>
-        <w:numPr>
-          <w:ilvl w:val="0"/>
-          <w:numId w:val="12"/>
-        </w:numPr>
-        <w:spacing w:before="100" w:beforeAutospacing="1" w:after="100" w:afterAutospacing="1" w:line="240" w:lineRule="auto"/>
-      </w:pPr>
-      <w:r>
-        <w:rPr>
-          <w:rStyle w:val="Textoennegrita"/>
-        </w:rPr>
-        <w:t>Fecha del cambio:</w:t>
-      </w:r>
-      <w:r>
-        <w:t xml:space="preserve"> 16/septiembre/2024</w:t>
-      </w:r>
-    </w:p>
-    <w:p>
-      <w:pPr>
-        <w:numPr>
-          <w:ilvl w:val="0"/>
-          <w:numId w:val="12"/>
-        </w:numPr>
-        <w:spacing w:before="100" w:beforeAutospacing="1" w:after="100" w:afterAutospacing="1" w:line="240" w:lineRule="auto"/>
-      </w:pPr>
-      <w:r>
-        <w:rPr>
-          <w:rStyle w:val="Textoennegrita"/>
-        </w:rPr>
-        <w:t>Descripción:</w:t>
-      </w:r>
-    </w:p>
-    <w:p>
-      <w:pPr>
-        <w:numPr>
-          <w:ilvl w:val="1"/>
-          <w:numId w:val="12"/>
-        </w:numPr>
-        <w:spacing w:before="100" w:beforeAutospacing="1" w:after="100" w:afterAutospacing="1" w:line="240" w:lineRule="auto"/>
-      </w:pPr>
-      <w:r>
-        <w:t>Cambio en la pregunta sobre escolaridad previa (ID 84) para reflejar la modalidad de estudios realizados.</w:t>
-      </w:r>
-    </w:p>
-    <w:p>
-      <w:pPr>
-        <w:numPr>
-          <w:ilvl w:val="0"/>
-          <w:numId w:val="12"/>
-        </w:numPr>
-        <w:spacing w:before="100" w:beforeAutospacing="1" w:after="100" w:afterAutospacing="1" w:line="240" w:lineRule="auto"/>
-      </w:pPr>
-      <w:r>
-        <w:rPr>
-          <w:rStyle w:val="Textoennegrita"/>
-        </w:rPr>
-        <w:t>Razón del cambio:</w:t>
-      </w:r>
-      <w:r>
-        <w:t xml:space="preserve"> Clarificar el tipo de estudios realizados por el encuestado.</w:t>
-      </w:r>
-    </w:p>
-    <w:p>
-      <w:pPr>
-        <w:numPr>
-          <w:ilvl w:val="0"/>
-          <w:numId w:val="12"/>
-        </w:numPr>
-        <w:spacing w:before="100" w:beforeAutospacing="1" w:after="100" w:afterAutospacing="1" w:line="240" w:lineRule="auto"/>
-      </w:pPr>
-      <w:r>
-        <w:rPr>
-          <w:rStyle w:val="Textoennegrita"/>
-        </w:rPr>
-        <w:t>Impacto del cambio:</w:t>
-      </w:r>
-      <w:r>
-        <w:t xml:space="preserve"> Front-</w:t>
-      </w:r>
-      <w:proofErr w:type="spellStart"/>
-      <w:r>
-        <w:t>end</w:t>
-      </w:r>
-      <w:proofErr w:type="spellEnd"/>
-      <w:r>
-        <w:t xml:space="preserve"> (HTML).</w:t>
-      </w:r>
-    </w:p>
-    <w:p>
-      <w:pPr>
-        <w:numPr>
-          <w:ilvl w:val="0"/>
-          <w:numId w:val="12"/>
-        </w:numPr>
-        <w:spacing w:before="100" w:beforeAutospacing="1" w:after="100" w:afterAutospacing="1" w:line="240" w:lineRule="auto"/>
-      </w:pPr>
-      <w:r>
-        <w:rPr>
-          <w:rStyle w:val="Textoennegrita"/>
-        </w:rPr>
-        <w:t>Estado:</w:t>
-      </w:r>
-      <w:r>
-        <w:t xml:space="preserve"> Completado.</w:t>
-      </w:r>
-    </w:p>
-    <w:p>
-      <w:pPr>
-        <w:spacing w:after="0"/>
-      </w:pPr>
-      <w:r>
-        <w:pict w14:anchorId="567F68A8">
-          <v:rect id="_x0000_i1042" style="width:0;height:1.5pt" o:hralign="center" o:hrstd="t" o:hr="t" fillcolor="#a0a0a0" stroked="f"/>
-        </w:pict>
-      </w:r>
-    </w:p>
-    <w:p>
-      <w:pPr>
-        <w:pStyle w:val="Ttulo3"/>
-      </w:pPr>
-      <w:r>
-        <w:t>CHG-009: Modificación en relación padre/madre</w:t>
-      </w:r>
-    </w:p>
-    <w:p>
-      <w:pPr>
-        <w:numPr>
-          <w:ilvl w:val="0"/>
-          <w:numId w:val="13"/>
-        </w:numPr>
-        <w:spacing w:before="100" w:beforeAutospacing="1" w:after="100" w:afterAutospacing="1" w:line="240" w:lineRule="auto"/>
-      </w:pPr>
-      <w:r>
-        <w:rPr>
-          <w:rStyle w:val="Textoennegrita"/>
-        </w:rPr>
-        <w:t>Fecha del cambio:</w:t>
-      </w:r>
-      <w:r>
-        <w:t xml:space="preserve"> 16/septiembre/2024</w:t>
-      </w:r>
-    </w:p>
-    <w:p>
-      <w:pPr>
-        <w:numPr>
-          <w:ilvl w:val="0"/>
-          <w:numId w:val="13"/>
-        </w:numPr>
-        <w:spacing w:before="100" w:beforeAutospacing="1" w:after="100" w:afterAutospacing="1" w:line="240" w:lineRule="auto"/>
-      </w:pPr>
-      <w:r>
-        <w:rPr>
-          <w:rStyle w:val="Textoennegrita"/>
-        </w:rPr>
-        <w:t>Descripción:</w:t>
-      </w:r>
-    </w:p>
-    <w:p>
-      <w:pPr>
-        <w:numPr>
-          <w:ilvl w:val="1"/>
-          <w:numId w:val="13"/>
-        </w:numPr>
-        <w:spacing w:before="100" w:beforeAutospacing="1" w:after="100" w:afterAutospacing="1" w:line="240" w:lineRule="auto"/>
-      </w:pPr>
-      <w:r>
-        <w:t>Dinamismo en las opciones relacionadas con la relación padre/madre (</w:t>
-      </w:r>
-      <w:proofErr w:type="spellStart"/>
-      <w:r>
-        <w:t>IDs</w:t>
-      </w:r>
-      <w:proofErr w:type="spellEnd"/>
-      <w:r>
-        <w:t xml:space="preserve"> 67, 68) y estado (fallecido, apoyo económico, relación).</w:t>
-      </w:r>
-    </w:p>
-    <w:p>
-      <w:pPr>
-        <w:numPr>
-          <w:ilvl w:val="0"/>
-          <w:numId w:val="13"/>
-        </w:numPr>
-        <w:spacing w:before="100" w:beforeAutospacing="1" w:after="100" w:afterAutospacing="1" w:line="240" w:lineRule="auto"/>
-      </w:pPr>
-      <w:r>
-        <w:rPr>
-          <w:rStyle w:val="Textoennegrita"/>
-        </w:rPr>
-        <w:t>Razón del cambio:</w:t>
-      </w:r>
-      <w:r>
-        <w:t xml:space="preserve"> Permitir múltiples opciones en preguntas sobre relación con los padres.</w:t>
-      </w:r>
-    </w:p>
-    <w:p>
-      <w:pPr>
-        <w:numPr>
-          <w:ilvl w:val="0"/>
-          <w:numId w:val="13"/>
-        </w:numPr>
-        <w:spacing w:before="100" w:beforeAutospacing="1" w:after="100" w:afterAutospacing="1" w:line="240" w:lineRule="auto"/>
-      </w:pPr>
-      <w:r>
-        <w:rPr>
-          <w:rStyle w:val="Textoennegrita"/>
-        </w:rPr>
-        <w:t>Impacto del cambio:</w:t>
-      </w:r>
-      <w:r>
-        <w:t xml:space="preserve"> Front-</w:t>
-      </w:r>
-      <w:proofErr w:type="spellStart"/>
-      <w:r>
-        <w:t>end</w:t>
-      </w:r>
-      <w:proofErr w:type="spellEnd"/>
-      <w:r>
-        <w:t xml:space="preserve"> (JavaScript).</w:t>
-      </w:r>
-    </w:p>
-    <w:p>
-      <w:pPr>
-        <w:numPr>
-          <w:ilvl w:val="0"/>
-          <w:numId w:val="13"/>
-        </w:numPr>
-        <w:spacing w:before="100" w:beforeAutospacing="1" w:after="100" w:afterAutospacing="1" w:line="240" w:lineRule="auto"/>
-      </w:pPr>
-      <w:r>
-        <w:rPr>
-          <w:rStyle w:val="Textoennegrita"/>
-        </w:rPr>
-        <w:t>Estado:</w:t>
-      </w:r>
-      <w:r>
-        <w:t xml:space="preserve"> Completado.</w:t>
-      </w:r>
-    </w:p>
-    <w:p>
-      <w:pPr>
-        <w:spacing w:after="0"/>
-      </w:pPr>
-      <w:r>
-        <w:pict w14:anchorId="70DEDEFA">
-          <v:rect id="_x0000_i1043" style="width:0;height:1.5pt" o:hralign="center" o:hrstd="t" o:hr="t" fillcolor="#a0a0a0" stroked="f"/>
-        </w:pict>
-      </w:r>
-    </w:p>
-    <w:p>
-      <w:pPr>
         <w:pStyle w:val="Ttulo3"/>
       </w:pPr>
       <w:r>
@@ -1571,7 +1625,7 @@
       </w:pPr>
       <w:r>
         <w:pict w14:anchorId="311D16E1">
-          <v:rect id="_x0000_i1044" style="width:0;height:1.5pt" o:hralign="center" o:hrstd="t" o:hr="t" fillcolor="#a0a0a0" stroked="f"/>
+          <v:rect id="_x0000_i1035" style="width:0;height:1.5pt" o:hralign="center" o:hrstd="t" o:hr="t" fillcolor="#a0a0a0" stroked="f"/>
         </w:pict>
       </w:r>
     </w:p>

</xml_diff>